<commit_message>
Kaip ir baigta L4 ataskaita.
</commit_message>
<xml_diff>
--- a/Testavimas/L4.docx
+++ b/Testavimas/L4.docx
@@ -36,7 +36,7 @@
                     </pic:cNvPicPr>
                   </pic:nvPicPr>
                   <pic:blipFill>
-                    <a:blip r:embed="rId5" cstate="print">
+                    <a:blip r:embed="rId7" cstate="print">
                       <a:extLst>
                         <a:ext uri="{28A0092B-C50C-407E-A947-70E740481C1C}">
                           <a14:useLocalDpi xmlns:a14="http://schemas.microsoft.com/office/drawing/2010/main" val="0"/>
@@ -580,7 +580,7 @@
           <w:r>
             <w:fldChar w:fldCharType="separate"/>
           </w:r>
-          <w:hyperlink w:anchor="_Toc500695780" w:history="1">
+          <w:hyperlink w:anchor="_Toc500705691" w:history="1">
             <w:r>
               <w:rPr>
                 <w:rStyle w:val="Hyperlink"/>
@@ -623,7 +623,7 @@
                 <w:noProof/>
                 <w:webHidden/>
               </w:rPr>
-              <w:instrText xml:space="preserve"> PAGEREF _Toc500695780 \h </w:instrText>
+              <w:instrText xml:space="preserve"> PAGEREF _Toc500705691 \h </w:instrText>
             </w:r>
             <w:r>
               <w:rPr>
@@ -668,7 +668,7 @@
               <w:lang w:eastAsia="lt-LT"/>
             </w:rPr>
           </w:pPr>
-          <w:hyperlink w:anchor="_Toc500695781" w:history="1">
+          <w:hyperlink w:anchor="_Toc500705692" w:history="1">
             <w:r>
               <w:rPr>
                 <w:rStyle w:val="Hyperlink"/>
@@ -690,7 +690,7 @@
                 <w:rStyle w:val="Hyperlink"/>
                 <w:noProof/>
               </w:rPr>
-              <w:t>Sistemos aprašymas</w:t>
+              <w:t>Darbo eiga</w:t>
             </w:r>
             <w:r>
               <w:rPr>
@@ -711,7 +711,7 @@
                 <w:noProof/>
                 <w:webHidden/>
               </w:rPr>
-              <w:instrText xml:space="preserve"> PAGEREF _Toc500695781 \h </w:instrText>
+              <w:instrText xml:space="preserve"> PAGEREF _Toc500705692 \h </w:instrText>
             </w:r>
             <w:r>
               <w:rPr>
@@ -756,7 +756,7 @@
               <w:lang w:eastAsia="lt-LT"/>
             </w:rPr>
           </w:pPr>
-          <w:hyperlink w:anchor="_Toc500695782" w:history="1">
+          <w:hyperlink w:anchor="_Toc500705693" w:history="1">
             <w:r>
               <w:rPr>
                 <w:rStyle w:val="Hyperlink"/>
@@ -778,7 +778,7 @@
                 <w:rStyle w:val="Hyperlink"/>
                 <w:noProof/>
               </w:rPr>
-              <w:t>Testavimo planas</w:t>
+              <w:t>Išvados</w:t>
             </w:r>
             <w:r>
               <w:rPr>
@@ -799,7 +799,7 @@
                 <w:noProof/>
                 <w:webHidden/>
               </w:rPr>
-              <w:instrText xml:space="preserve"> PAGEREF _Toc500695782 \h </w:instrText>
+              <w:instrText xml:space="preserve"> PAGEREF _Toc500705693 \h </w:instrText>
             </w:r>
             <w:r>
               <w:rPr>
@@ -832,900 +832,6 @@
         </w:p>
         <w:p>
           <w:pPr>
-            <w:pStyle w:val="TOC2"/>
-            <w:tabs>
-              <w:tab w:val="left" w:pos="880"/>
-              <w:tab w:val="right" w:leader="dot" w:pos="10763"/>
-            </w:tabs>
-            <w:rPr>
-              <w:rFonts w:asciiTheme="minorHAnsi" w:eastAsiaTheme="minorEastAsia" w:hAnsiTheme="minorHAnsi"/>
-              <w:noProof/>
-              <w:sz w:val="22"/>
-              <w:lang w:eastAsia="lt-LT"/>
-            </w:rPr>
-          </w:pPr>
-          <w:hyperlink w:anchor="_Toc500695783" w:history="1">
-            <w:r>
-              <w:rPr>
-                <w:rStyle w:val="Hyperlink"/>
-                <w:noProof/>
-              </w:rPr>
-              <w:t>3.1.</w:t>
-            </w:r>
-            <w:r>
-              <w:rPr>
-                <w:rFonts w:asciiTheme="minorHAnsi" w:eastAsiaTheme="minorEastAsia" w:hAnsiTheme="minorHAnsi"/>
-                <w:noProof/>
-                <w:sz w:val="22"/>
-                <w:lang w:eastAsia="lt-LT"/>
-              </w:rPr>
-              <w:tab/>
-            </w:r>
-            <w:r>
-              <w:rPr>
-                <w:rStyle w:val="Hyperlink"/>
-                <w:noProof/>
-              </w:rPr>
-              <w:t>Testavimo apimtis</w:t>
-            </w:r>
-            <w:r>
-              <w:rPr>
-                <w:noProof/>
-                <w:webHidden/>
-              </w:rPr>
-              <w:tab/>
-            </w:r>
-            <w:r>
-              <w:rPr>
-                <w:noProof/>
-                <w:webHidden/>
-              </w:rPr>
-              <w:fldChar w:fldCharType="begin"/>
-            </w:r>
-            <w:r>
-              <w:rPr>
-                <w:noProof/>
-                <w:webHidden/>
-              </w:rPr>
-              <w:instrText xml:space="preserve"> PAGEREF _Toc500695783 \h </w:instrText>
-            </w:r>
-            <w:r>
-              <w:rPr>
-                <w:noProof/>
-                <w:webHidden/>
-              </w:rPr>
-            </w:r>
-            <w:r>
-              <w:rPr>
-                <w:noProof/>
-                <w:webHidden/>
-              </w:rPr>
-              <w:fldChar w:fldCharType="separate"/>
-            </w:r>
-            <w:r>
-              <w:rPr>
-                <w:noProof/>
-                <w:webHidden/>
-              </w:rPr>
-              <w:t>3</w:t>
-            </w:r>
-            <w:r>
-              <w:rPr>
-                <w:noProof/>
-                <w:webHidden/>
-              </w:rPr>
-              <w:fldChar w:fldCharType="end"/>
-            </w:r>
-          </w:hyperlink>
-        </w:p>
-        <w:p>
-          <w:pPr>
-            <w:pStyle w:val="TOC2"/>
-            <w:tabs>
-              <w:tab w:val="left" w:pos="880"/>
-              <w:tab w:val="right" w:leader="dot" w:pos="10763"/>
-            </w:tabs>
-            <w:rPr>
-              <w:rFonts w:asciiTheme="minorHAnsi" w:eastAsiaTheme="minorEastAsia" w:hAnsiTheme="minorHAnsi"/>
-              <w:noProof/>
-              <w:sz w:val="22"/>
-              <w:lang w:eastAsia="lt-LT"/>
-            </w:rPr>
-          </w:pPr>
-          <w:hyperlink w:anchor="_Toc500695784" w:history="1">
-            <w:r>
-              <w:rPr>
-                <w:rStyle w:val="Hyperlink"/>
-                <w:noProof/>
-              </w:rPr>
-              <w:t>3.2.</w:t>
-            </w:r>
-            <w:r>
-              <w:rPr>
-                <w:rFonts w:asciiTheme="minorHAnsi" w:eastAsiaTheme="minorEastAsia" w:hAnsiTheme="minorHAnsi"/>
-                <w:noProof/>
-                <w:sz w:val="22"/>
-                <w:lang w:eastAsia="lt-LT"/>
-              </w:rPr>
-              <w:tab/>
-            </w:r>
-            <w:r>
-              <w:rPr>
-                <w:rStyle w:val="Hyperlink"/>
-                <w:noProof/>
-              </w:rPr>
-              <w:t>Testavimo strategijos</w:t>
-            </w:r>
-            <w:r>
-              <w:rPr>
-                <w:noProof/>
-                <w:webHidden/>
-              </w:rPr>
-              <w:tab/>
-            </w:r>
-            <w:r>
-              <w:rPr>
-                <w:noProof/>
-                <w:webHidden/>
-              </w:rPr>
-              <w:fldChar w:fldCharType="begin"/>
-            </w:r>
-            <w:r>
-              <w:rPr>
-                <w:noProof/>
-                <w:webHidden/>
-              </w:rPr>
-              <w:instrText xml:space="preserve"> PAGEREF _Toc500695784 \h </w:instrText>
-            </w:r>
-            <w:r>
-              <w:rPr>
-                <w:noProof/>
-                <w:webHidden/>
-              </w:rPr>
-            </w:r>
-            <w:r>
-              <w:rPr>
-                <w:noProof/>
-                <w:webHidden/>
-              </w:rPr>
-              <w:fldChar w:fldCharType="separate"/>
-            </w:r>
-            <w:r>
-              <w:rPr>
-                <w:noProof/>
-                <w:webHidden/>
-              </w:rPr>
-              <w:t>3</w:t>
-            </w:r>
-            <w:r>
-              <w:rPr>
-                <w:noProof/>
-                <w:webHidden/>
-              </w:rPr>
-              <w:fldChar w:fldCharType="end"/>
-            </w:r>
-          </w:hyperlink>
-        </w:p>
-        <w:p>
-          <w:pPr>
-            <w:pStyle w:val="TOC2"/>
-            <w:tabs>
-              <w:tab w:val="left" w:pos="880"/>
-              <w:tab w:val="right" w:leader="dot" w:pos="10763"/>
-            </w:tabs>
-            <w:rPr>
-              <w:rFonts w:asciiTheme="minorHAnsi" w:eastAsiaTheme="minorEastAsia" w:hAnsiTheme="minorHAnsi"/>
-              <w:noProof/>
-              <w:sz w:val="22"/>
-              <w:lang w:eastAsia="lt-LT"/>
-            </w:rPr>
-          </w:pPr>
-          <w:hyperlink w:anchor="_Toc500695785" w:history="1">
-            <w:r>
-              <w:rPr>
-                <w:rStyle w:val="Hyperlink"/>
-                <w:noProof/>
-              </w:rPr>
-              <w:t>3.3.</w:t>
-            </w:r>
-            <w:r>
-              <w:rPr>
-                <w:rFonts w:asciiTheme="minorHAnsi" w:eastAsiaTheme="minorEastAsia" w:hAnsiTheme="minorHAnsi"/>
-                <w:noProof/>
-                <w:sz w:val="22"/>
-                <w:lang w:eastAsia="lt-LT"/>
-              </w:rPr>
-              <w:tab/>
-            </w:r>
-            <w:r>
-              <w:rPr>
-                <w:rStyle w:val="Hyperlink"/>
-                <w:noProof/>
-              </w:rPr>
-              <w:t>Pasiruošimas testavimui</w:t>
-            </w:r>
-            <w:r>
-              <w:rPr>
-                <w:noProof/>
-                <w:webHidden/>
-              </w:rPr>
-              <w:tab/>
-            </w:r>
-            <w:r>
-              <w:rPr>
-                <w:noProof/>
-                <w:webHidden/>
-              </w:rPr>
-              <w:fldChar w:fldCharType="begin"/>
-            </w:r>
-            <w:r>
-              <w:rPr>
-                <w:noProof/>
-                <w:webHidden/>
-              </w:rPr>
-              <w:instrText xml:space="preserve"> PAGEREF _Toc500695785 \h </w:instrText>
-            </w:r>
-            <w:r>
-              <w:rPr>
-                <w:noProof/>
-                <w:webHidden/>
-              </w:rPr>
-            </w:r>
-            <w:r>
-              <w:rPr>
-                <w:noProof/>
-                <w:webHidden/>
-              </w:rPr>
-              <w:fldChar w:fldCharType="separate"/>
-            </w:r>
-            <w:r>
-              <w:rPr>
-                <w:noProof/>
-                <w:webHidden/>
-              </w:rPr>
-              <w:t>3</w:t>
-            </w:r>
-            <w:r>
-              <w:rPr>
-                <w:noProof/>
-                <w:webHidden/>
-              </w:rPr>
-              <w:fldChar w:fldCharType="end"/>
-            </w:r>
-          </w:hyperlink>
-        </w:p>
-        <w:p>
-          <w:pPr>
-            <w:pStyle w:val="TOC2"/>
-            <w:tabs>
-              <w:tab w:val="left" w:pos="880"/>
-              <w:tab w:val="right" w:leader="dot" w:pos="10763"/>
-            </w:tabs>
-            <w:rPr>
-              <w:rFonts w:asciiTheme="minorHAnsi" w:eastAsiaTheme="minorEastAsia" w:hAnsiTheme="minorHAnsi"/>
-              <w:noProof/>
-              <w:sz w:val="22"/>
-              <w:lang w:eastAsia="lt-LT"/>
-            </w:rPr>
-          </w:pPr>
-          <w:hyperlink w:anchor="_Toc500695786" w:history="1">
-            <w:r>
-              <w:rPr>
-                <w:rStyle w:val="Hyperlink"/>
-                <w:noProof/>
-              </w:rPr>
-              <w:t>3.4.</w:t>
-            </w:r>
-            <w:r>
-              <w:rPr>
-                <w:rFonts w:asciiTheme="minorHAnsi" w:eastAsiaTheme="minorEastAsia" w:hAnsiTheme="minorHAnsi"/>
-                <w:noProof/>
-                <w:sz w:val="22"/>
-                <w:lang w:eastAsia="lt-LT"/>
-              </w:rPr>
-              <w:tab/>
-            </w:r>
-            <w:r>
-              <w:rPr>
-                <w:rStyle w:val="Hyperlink"/>
-                <w:noProof/>
-              </w:rPr>
-              <w:t>Testavimo prioritetai</w:t>
-            </w:r>
-            <w:r>
-              <w:rPr>
-                <w:noProof/>
-                <w:webHidden/>
-              </w:rPr>
-              <w:tab/>
-            </w:r>
-            <w:r>
-              <w:rPr>
-                <w:noProof/>
-                <w:webHidden/>
-              </w:rPr>
-              <w:fldChar w:fldCharType="begin"/>
-            </w:r>
-            <w:r>
-              <w:rPr>
-                <w:noProof/>
-                <w:webHidden/>
-              </w:rPr>
-              <w:instrText xml:space="preserve"> PAGEREF _Toc500695786 \h </w:instrText>
-            </w:r>
-            <w:r>
-              <w:rPr>
-                <w:noProof/>
-                <w:webHidden/>
-              </w:rPr>
-            </w:r>
-            <w:r>
-              <w:rPr>
-                <w:noProof/>
-                <w:webHidden/>
-              </w:rPr>
-              <w:fldChar w:fldCharType="separate"/>
-            </w:r>
-            <w:r>
-              <w:rPr>
-                <w:noProof/>
-                <w:webHidden/>
-              </w:rPr>
-              <w:t>3</w:t>
-            </w:r>
-            <w:r>
-              <w:rPr>
-                <w:noProof/>
-                <w:webHidden/>
-              </w:rPr>
-              <w:fldChar w:fldCharType="end"/>
-            </w:r>
-          </w:hyperlink>
-        </w:p>
-        <w:p>
-          <w:pPr>
-            <w:pStyle w:val="TOC2"/>
-            <w:tabs>
-              <w:tab w:val="left" w:pos="880"/>
-              <w:tab w:val="right" w:leader="dot" w:pos="10763"/>
-            </w:tabs>
-            <w:rPr>
-              <w:rFonts w:asciiTheme="minorHAnsi" w:eastAsiaTheme="minorEastAsia" w:hAnsiTheme="minorHAnsi"/>
-              <w:noProof/>
-              <w:sz w:val="22"/>
-              <w:lang w:eastAsia="lt-LT"/>
-            </w:rPr>
-          </w:pPr>
-          <w:hyperlink w:anchor="_Toc500695787" w:history="1">
-            <w:r>
-              <w:rPr>
-                <w:rStyle w:val="Hyperlink"/>
-                <w:noProof/>
-              </w:rPr>
-              <w:t>3.5.</w:t>
-            </w:r>
-            <w:r>
-              <w:rPr>
-                <w:rFonts w:asciiTheme="minorHAnsi" w:eastAsiaTheme="minorEastAsia" w:hAnsiTheme="minorHAnsi"/>
-                <w:noProof/>
-                <w:sz w:val="22"/>
-                <w:lang w:eastAsia="lt-LT"/>
-              </w:rPr>
-              <w:tab/>
-            </w:r>
-            <w:r>
-              <w:rPr>
-                <w:rStyle w:val="Hyperlink"/>
-                <w:noProof/>
-              </w:rPr>
-              <w:t>Testavimo aplinka</w:t>
-            </w:r>
-            <w:r>
-              <w:rPr>
-                <w:noProof/>
-                <w:webHidden/>
-              </w:rPr>
-              <w:tab/>
-            </w:r>
-            <w:r>
-              <w:rPr>
-                <w:noProof/>
-                <w:webHidden/>
-              </w:rPr>
-              <w:fldChar w:fldCharType="begin"/>
-            </w:r>
-            <w:r>
-              <w:rPr>
-                <w:noProof/>
-                <w:webHidden/>
-              </w:rPr>
-              <w:instrText xml:space="preserve"> PAGEREF _Toc500695787 \h </w:instrText>
-            </w:r>
-            <w:r>
-              <w:rPr>
-                <w:noProof/>
-                <w:webHidden/>
-              </w:rPr>
-            </w:r>
-            <w:r>
-              <w:rPr>
-                <w:noProof/>
-                <w:webHidden/>
-              </w:rPr>
-              <w:fldChar w:fldCharType="separate"/>
-            </w:r>
-            <w:r>
-              <w:rPr>
-                <w:noProof/>
-                <w:webHidden/>
-              </w:rPr>
-              <w:t>3</w:t>
-            </w:r>
-            <w:r>
-              <w:rPr>
-                <w:noProof/>
-                <w:webHidden/>
-              </w:rPr>
-              <w:fldChar w:fldCharType="end"/>
-            </w:r>
-          </w:hyperlink>
-        </w:p>
-        <w:p>
-          <w:pPr>
-            <w:pStyle w:val="TOC2"/>
-            <w:tabs>
-              <w:tab w:val="left" w:pos="880"/>
-              <w:tab w:val="right" w:leader="dot" w:pos="10763"/>
-            </w:tabs>
-            <w:rPr>
-              <w:rFonts w:asciiTheme="minorHAnsi" w:eastAsiaTheme="minorEastAsia" w:hAnsiTheme="minorHAnsi"/>
-              <w:noProof/>
-              <w:sz w:val="22"/>
-              <w:lang w:eastAsia="lt-LT"/>
-            </w:rPr>
-          </w:pPr>
-          <w:hyperlink w:anchor="_Toc500695788" w:history="1">
-            <w:r>
-              <w:rPr>
-                <w:rStyle w:val="Hyperlink"/>
-                <w:noProof/>
-              </w:rPr>
-              <w:t>3.6.</w:t>
-            </w:r>
-            <w:r>
-              <w:rPr>
-                <w:rFonts w:asciiTheme="minorHAnsi" w:eastAsiaTheme="minorEastAsia" w:hAnsiTheme="minorHAnsi"/>
-                <w:noProof/>
-                <w:sz w:val="22"/>
-                <w:lang w:eastAsia="lt-LT"/>
-              </w:rPr>
-              <w:tab/>
-            </w:r>
-            <w:r>
-              <w:rPr>
-                <w:rStyle w:val="Hyperlink"/>
-                <w:noProof/>
-              </w:rPr>
-              <w:t>Testavimo įrankiai</w:t>
-            </w:r>
-            <w:r>
-              <w:rPr>
-                <w:noProof/>
-                <w:webHidden/>
-              </w:rPr>
-              <w:tab/>
-            </w:r>
-            <w:r>
-              <w:rPr>
-                <w:noProof/>
-                <w:webHidden/>
-              </w:rPr>
-              <w:fldChar w:fldCharType="begin"/>
-            </w:r>
-            <w:r>
-              <w:rPr>
-                <w:noProof/>
-                <w:webHidden/>
-              </w:rPr>
-              <w:instrText xml:space="preserve"> PAGEREF _Toc500695788 \h </w:instrText>
-            </w:r>
-            <w:r>
-              <w:rPr>
-                <w:noProof/>
-                <w:webHidden/>
-              </w:rPr>
-            </w:r>
-            <w:r>
-              <w:rPr>
-                <w:noProof/>
-                <w:webHidden/>
-              </w:rPr>
-              <w:fldChar w:fldCharType="separate"/>
-            </w:r>
-            <w:r>
-              <w:rPr>
-                <w:noProof/>
-                <w:webHidden/>
-              </w:rPr>
-              <w:t>3</w:t>
-            </w:r>
-            <w:r>
-              <w:rPr>
-                <w:noProof/>
-                <w:webHidden/>
-              </w:rPr>
-              <w:fldChar w:fldCharType="end"/>
-            </w:r>
-          </w:hyperlink>
-        </w:p>
-        <w:p>
-          <w:pPr>
-            <w:pStyle w:val="TOC2"/>
-            <w:tabs>
-              <w:tab w:val="left" w:pos="880"/>
-              <w:tab w:val="right" w:leader="dot" w:pos="10763"/>
-            </w:tabs>
-            <w:rPr>
-              <w:rFonts w:asciiTheme="minorHAnsi" w:eastAsiaTheme="minorEastAsia" w:hAnsiTheme="minorHAnsi"/>
-              <w:noProof/>
-              <w:sz w:val="22"/>
-              <w:lang w:eastAsia="lt-LT"/>
-            </w:rPr>
-          </w:pPr>
-          <w:hyperlink w:anchor="_Toc500695789" w:history="1">
-            <w:r>
-              <w:rPr>
-                <w:rStyle w:val="Hyperlink"/>
-                <w:noProof/>
-              </w:rPr>
-              <w:t>3.7.</w:t>
-            </w:r>
-            <w:r>
-              <w:rPr>
-                <w:rFonts w:asciiTheme="minorHAnsi" w:eastAsiaTheme="minorEastAsia" w:hAnsiTheme="minorHAnsi"/>
-                <w:noProof/>
-                <w:sz w:val="22"/>
-                <w:lang w:eastAsia="lt-LT"/>
-              </w:rPr>
-              <w:tab/>
-            </w:r>
-            <w:r>
-              <w:rPr>
-                <w:rStyle w:val="Hyperlink"/>
-                <w:noProof/>
-              </w:rPr>
-              <w:t>Darbų pasiskirstymas</w:t>
-            </w:r>
-            <w:r>
-              <w:rPr>
-                <w:noProof/>
-                <w:webHidden/>
-              </w:rPr>
-              <w:tab/>
-            </w:r>
-            <w:r>
-              <w:rPr>
-                <w:noProof/>
-                <w:webHidden/>
-              </w:rPr>
-              <w:fldChar w:fldCharType="begin"/>
-            </w:r>
-            <w:r>
-              <w:rPr>
-                <w:noProof/>
-                <w:webHidden/>
-              </w:rPr>
-              <w:instrText xml:space="preserve"> PAGEREF _Toc500695789 \h </w:instrText>
-            </w:r>
-            <w:r>
-              <w:rPr>
-                <w:noProof/>
-                <w:webHidden/>
-              </w:rPr>
-            </w:r>
-            <w:r>
-              <w:rPr>
-                <w:noProof/>
-                <w:webHidden/>
-              </w:rPr>
-              <w:fldChar w:fldCharType="separate"/>
-            </w:r>
-            <w:r>
-              <w:rPr>
-                <w:noProof/>
-                <w:webHidden/>
-              </w:rPr>
-              <w:t>3</w:t>
-            </w:r>
-            <w:r>
-              <w:rPr>
-                <w:noProof/>
-                <w:webHidden/>
-              </w:rPr>
-              <w:fldChar w:fldCharType="end"/>
-            </w:r>
-          </w:hyperlink>
-        </w:p>
-        <w:p>
-          <w:pPr>
-            <w:pStyle w:val="TOC2"/>
-            <w:tabs>
-              <w:tab w:val="left" w:pos="880"/>
-              <w:tab w:val="right" w:leader="dot" w:pos="10763"/>
-            </w:tabs>
-            <w:rPr>
-              <w:rFonts w:asciiTheme="minorHAnsi" w:eastAsiaTheme="minorEastAsia" w:hAnsiTheme="minorHAnsi"/>
-              <w:noProof/>
-              <w:sz w:val="22"/>
-              <w:lang w:eastAsia="lt-LT"/>
-            </w:rPr>
-          </w:pPr>
-          <w:hyperlink w:anchor="_Toc500695790" w:history="1">
-            <w:r>
-              <w:rPr>
-                <w:rStyle w:val="Hyperlink"/>
-                <w:noProof/>
-              </w:rPr>
-              <w:t>3.8.</w:t>
-            </w:r>
-            <w:r>
-              <w:rPr>
-                <w:rFonts w:asciiTheme="minorHAnsi" w:eastAsiaTheme="minorEastAsia" w:hAnsiTheme="minorHAnsi"/>
-                <w:noProof/>
-                <w:sz w:val="22"/>
-                <w:lang w:eastAsia="lt-LT"/>
-              </w:rPr>
-              <w:tab/>
-            </w:r>
-            <w:r>
-              <w:rPr>
-                <w:rStyle w:val="Hyperlink"/>
-                <w:noProof/>
-              </w:rPr>
-              <w:t>Testavimo scenarijai</w:t>
-            </w:r>
-            <w:r>
-              <w:rPr>
-                <w:noProof/>
-                <w:webHidden/>
-              </w:rPr>
-              <w:tab/>
-            </w:r>
-            <w:r>
-              <w:rPr>
-                <w:noProof/>
-                <w:webHidden/>
-              </w:rPr>
-              <w:fldChar w:fldCharType="begin"/>
-            </w:r>
-            <w:r>
-              <w:rPr>
-                <w:noProof/>
-                <w:webHidden/>
-              </w:rPr>
-              <w:instrText xml:space="preserve"> PAGEREF _Toc500695790 \h </w:instrText>
-            </w:r>
-            <w:r>
-              <w:rPr>
-                <w:noProof/>
-                <w:webHidden/>
-              </w:rPr>
-            </w:r>
-            <w:r>
-              <w:rPr>
-                <w:noProof/>
-                <w:webHidden/>
-              </w:rPr>
-              <w:fldChar w:fldCharType="separate"/>
-            </w:r>
-            <w:r>
-              <w:rPr>
-                <w:noProof/>
-                <w:webHidden/>
-              </w:rPr>
-              <w:t>4</w:t>
-            </w:r>
-            <w:r>
-              <w:rPr>
-                <w:noProof/>
-                <w:webHidden/>
-              </w:rPr>
-              <w:fldChar w:fldCharType="end"/>
-            </w:r>
-          </w:hyperlink>
-        </w:p>
-        <w:p>
-          <w:pPr>
-            <w:pStyle w:val="TOC2"/>
-            <w:tabs>
-              <w:tab w:val="left" w:pos="1100"/>
-              <w:tab w:val="right" w:leader="dot" w:pos="10763"/>
-            </w:tabs>
-            <w:rPr>
-              <w:rFonts w:asciiTheme="minorHAnsi" w:eastAsiaTheme="minorEastAsia" w:hAnsiTheme="minorHAnsi"/>
-              <w:noProof/>
-              <w:sz w:val="22"/>
-              <w:lang w:eastAsia="lt-LT"/>
-            </w:rPr>
-          </w:pPr>
-          <w:hyperlink w:anchor="_Toc500695791" w:history="1">
-            <w:r>
-              <w:rPr>
-                <w:rStyle w:val="Hyperlink"/>
-                <w:noProof/>
-              </w:rPr>
-              <w:t>3.8.1.</w:t>
-            </w:r>
-            <w:r>
-              <w:rPr>
-                <w:rFonts w:asciiTheme="minorHAnsi" w:eastAsiaTheme="minorEastAsia" w:hAnsiTheme="minorHAnsi"/>
-                <w:noProof/>
-                <w:sz w:val="22"/>
-                <w:lang w:eastAsia="lt-LT"/>
-              </w:rPr>
-              <w:tab/>
-            </w:r>
-            <w:r>
-              <w:rPr>
-                <w:rStyle w:val="Hyperlink"/>
-                <w:noProof/>
-              </w:rPr>
-              <w:t>Prisijungimas</w:t>
-            </w:r>
-            <w:r>
-              <w:rPr>
-                <w:noProof/>
-                <w:webHidden/>
-              </w:rPr>
-              <w:tab/>
-            </w:r>
-            <w:r>
-              <w:rPr>
-                <w:noProof/>
-                <w:webHidden/>
-              </w:rPr>
-              <w:fldChar w:fldCharType="begin"/>
-            </w:r>
-            <w:r>
-              <w:rPr>
-                <w:noProof/>
-                <w:webHidden/>
-              </w:rPr>
-              <w:instrText xml:space="preserve"> PAGEREF _Toc500695791 \h </w:instrText>
-            </w:r>
-            <w:r>
-              <w:rPr>
-                <w:noProof/>
-                <w:webHidden/>
-              </w:rPr>
-            </w:r>
-            <w:r>
-              <w:rPr>
-                <w:noProof/>
-                <w:webHidden/>
-              </w:rPr>
-              <w:fldChar w:fldCharType="separate"/>
-            </w:r>
-            <w:r>
-              <w:rPr>
-                <w:noProof/>
-                <w:webHidden/>
-              </w:rPr>
-              <w:t>4</w:t>
-            </w:r>
-            <w:r>
-              <w:rPr>
-                <w:noProof/>
-                <w:webHidden/>
-              </w:rPr>
-              <w:fldChar w:fldCharType="end"/>
-            </w:r>
-          </w:hyperlink>
-        </w:p>
-        <w:p>
-          <w:pPr>
-            <w:pStyle w:val="TOC1"/>
-            <w:tabs>
-              <w:tab w:val="left" w:pos="440"/>
-              <w:tab w:val="right" w:leader="dot" w:pos="10763"/>
-            </w:tabs>
-            <w:rPr>
-              <w:rFonts w:asciiTheme="minorHAnsi" w:eastAsiaTheme="minorEastAsia" w:hAnsiTheme="minorHAnsi"/>
-              <w:noProof/>
-              <w:sz w:val="22"/>
-              <w:lang w:eastAsia="lt-LT"/>
-            </w:rPr>
-          </w:pPr>
-          <w:hyperlink w:anchor="_Toc500695792" w:history="1">
-            <w:r>
-              <w:rPr>
-                <w:rStyle w:val="Hyperlink"/>
-                <w:noProof/>
-              </w:rPr>
-              <w:t>1.</w:t>
-            </w:r>
-            <w:r>
-              <w:rPr>
-                <w:rFonts w:asciiTheme="minorHAnsi" w:eastAsiaTheme="minorEastAsia" w:hAnsiTheme="minorHAnsi"/>
-                <w:noProof/>
-                <w:sz w:val="22"/>
-                <w:lang w:eastAsia="lt-LT"/>
-              </w:rPr>
-              <w:tab/>
-            </w:r>
-            <w:r>
-              <w:rPr>
-                <w:rStyle w:val="Hyperlink"/>
-                <w:noProof/>
-              </w:rPr>
-              <w:t>Išvad</w:t>
-            </w:r>
-            <w:r>
-              <w:rPr>
-                <w:rStyle w:val="Hyperlink"/>
-                <w:noProof/>
-              </w:rPr>
-              <w:t>o</w:t>
-            </w:r>
-            <w:r>
-              <w:rPr>
-                <w:rStyle w:val="Hyperlink"/>
-                <w:noProof/>
-              </w:rPr>
-              <w:t>s</w:t>
-            </w:r>
-            <w:r>
-              <w:rPr>
-                <w:noProof/>
-                <w:webHidden/>
-              </w:rPr>
-              <w:tab/>
-            </w:r>
-            <w:r>
-              <w:rPr>
-                <w:noProof/>
-                <w:webHidden/>
-              </w:rPr>
-              <w:fldChar w:fldCharType="begin"/>
-            </w:r>
-            <w:r>
-              <w:rPr>
-                <w:noProof/>
-                <w:webHidden/>
-              </w:rPr>
-              <w:instrText xml:space="preserve"> PAGEREF _Toc500695792 \h </w:instrText>
-            </w:r>
-            <w:r>
-              <w:rPr>
-                <w:noProof/>
-                <w:webHidden/>
-              </w:rPr>
-            </w:r>
-            <w:r>
-              <w:rPr>
-                <w:noProof/>
-                <w:webHidden/>
-              </w:rPr>
-              <w:fldChar w:fldCharType="separate"/>
-            </w:r>
-            <w:r>
-              <w:rPr>
-                <w:noProof/>
-                <w:webHidden/>
-              </w:rPr>
-              <w:t>4</w:t>
-            </w:r>
-            <w:r>
-              <w:rPr>
-                <w:noProof/>
-                <w:webHidden/>
-              </w:rPr>
-              <w:fldChar w:fldCharType="end"/>
-            </w:r>
-          </w:hyperlink>
-        </w:p>
-        <w:p>
-          <w:pPr>
             <w:jc w:val="both"/>
             <w:rPr>
               <w:noProof/>
@@ -1767,7 +873,7 @@
         </w:numPr>
         <w:jc w:val="both"/>
       </w:pPr>
-      <w:bookmarkStart w:id="0" w:name="_Toc500695780"/>
+      <w:bookmarkStart w:id="0" w:name="_Toc500705691"/>
       <w:r>
         <w:lastRenderedPageBreak/>
         <w:t>Užduotis</w:t>
@@ -1888,6 +994,24 @@
           <w:lang w:val="lt-LT"/>
         </w:rPr>
         <w:t>problemų sekimo sistemą.</w:t>
+      </w:r>
+      <w:r>
+        <w:rPr>
+          <w:lang w:val="lt-LT"/>
+        </w:rPr>
+        <w:t xml:space="preserve"> Darbo metu bus sukurta </w:t>
+      </w:r>
+      <w:r>
+        <w:rPr>
+          <w:lang w:val="lt-LT"/>
+        </w:rPr>
+        <w:t>pavyzdinė</w:t>
+      </w:r>
+      <w:r>
+        <w:rPr>
+          <w:lang w:val="lt-LT"/>
+        </w:rPr>
+        <w:t xml:space="preserve"> testuotojų ir programuotojų komanda, kurios nariams bus priskiriamos testavimo bei klaidų taisymo užduotys. </w:t>
       </w:r>
     </w:p>
     <w:p>
@@ -1899,43 +1023,1297 @@
         </w:numPr>
         <w:jc w:val="both"/>
       </w:pPr>
+      <w:bookmarkStart w:id="1" w:name="_Toc500705692"/>
       <w:r>
         <w:t>Darbo eiga</w:t>
       </w:r>
-    </w:p>
-    <w:p>
-      <w:pPr>
-        <w:jc w:val="both"/>
-        <w:rPr>
-          <w:lang w:val="lt-LT"/>
-        </w:rPr>
-      </w:pPr>
-    </w:p>
-    <w:p>
-      <w:pPr>
-        <w:jc w:val="both"/>
-        <w:rPr>
-          <w:lang w:val="lt-LT"/>
-        </w:rPr>
-      </w:pPr>
-      <w:bookmarkStart w:id="1" w:name="_GoBack"/>
       <w:bookmarkEnd w:id="1"/>
     </w:p>
     <w:p>
       <w:pPr>
-        <w:jc w:val="both"/>
-        <w:rPr>
-          <w:lang w:val="lt-LT"/>
-        </w:rPr>
-      </w:pPr>
+        <w:pStyle w:val="Heading2"/>
+        <w:numPr>
+          <w:ilvl w:val="1"/>
+          <w:numId w:val="7"/>
+        </w:numPr>
+      </w:pPr>
+      <w:r>
+        <w:t xml:space="preserve"> Projekto sukūrimas</w:t>
+      </w:r>
     </w:p>
     <w:p>
       <w:pPr>
+        <w:rPr>
+          <w:lang w:val="lt-LT"/>
+        </w:rPr>
+      </w:pPr>
+    </w:p>
+    <w:p>
+      <w:pPr>
         <w:jc w:val="both"/>
         <w:rPr>
           <w:lang w:val="lt-LT"/>
         </w:rPr>
       </w:pPr>
+      <w:r>
+        <w:rPr>
+          <w:lang w:val="lt-LT"/>
+        </w:rPr>
+        <w:t xml:space="preserve">Darbas pradedamas, </w:t>
+      </w:r>
+      <w:r>
+        <w:rPr>
+          <w:lang w:val="lt-LT"/>
+        </w:rPr>
+        <w:t xml:space="preserve">susikuriant administratoriaus paskyrą bei </w:t>
+      </w:r>
+      <w:r>
+        <w:rPr>
+          <w:lang w:val="lt-LT"/>
+        </w:rPr>
+        <w:t xml:space="preserve">sukuriant naują projektą </w:t>
+      </w:r>
+      <w:proofErr w:type="spellStart"/>
+      <w:r>
+        <w:rPr>
+          <w:lang w:val="lt-LT"/>
+        </w:rPr>
+        <w:t>Jira</w:t>
+      </w:r>
+      <w:proofErr w:type="spellEnd"/>
+      <w:r>
+        <w:rPr>
+          <w:lang w:val="lt-LT"/>
+        </w:rPr>
+        <w:t xml:space="preserve"> sistemoje. </w:t>
+      </w:r>
+      <w:r>
+        <w:rPr>
+          <w:lang w:val="lt-LT"/>
+        </w:rPr>
+        <w:t>„</w:t>
+      </w:r>
+      <w:proofErr w:type="spellStart"/>
+      <w:r>
+        <w:rPr>
+          <w:lang w:val="lt-LT"/>
+        </w:rPr>
+        <w:t>Create</w:t>
+      </w:r>
+      <w:proofErr w:type="spellEnd"/>
+      <w:r>
+        <w:rPr>
+          <w:lang w:val="lt-LT"/>
+        </w:rPr>
+        <w:t xml:space="preserve"> </w:t>
+      </w:r>
+      <w:proofErr w:type="spellStart"/>
+      <w:r>
+        <w:rPr>
+          <w:lang w:val="lt-LT"/>
+        </w:rPr>
+        <w:t>project</w:t>
+      </w:r>
+      <w:proofErr w:type="spellEnd"/>
+      <w:r>
+        <w:rPr>
+          <w:lang w:val="lt-LT"/>
+        </w:rPr>
+        <w:t xml:space="preserve">“ lange pasirenkame „Basic </w:t>
+      </w:r>
+      <w:proofErr w:type="spellStart"/>
+      <w:r>
+        <w:rPr>
+          <w:lang w:val="lt-LT"/>
+        </w:rPr>
+        <w:t>software</w:t>
+      </w:r>
+      <w:proofErr w:type="spellEnd"/>
+      <w:r>
+        <w:rPr>
+          <w:lang w:val="lt-LT"/>
+        </w:rPr>
+        <w:t xml:space="preserve"> </w:t>
+      </w:r>
+      <w:proofErr w:type="spellStart"/>
+      <w:r>
+        <w:rPr>
+          <w:lang w:val="lt-LT"/>
+        </w:rPr>
+        <w:t>development</w:t>
+      </w:r>
+      <w:proofErr w:type="spellEnd"/>
+      <w:r>
+        <w:rPr>
+          <w:lang w:val="lt-LT"/>
+        </w:rPr>
+        <w:t>“, kad sukurtume projektą paprastam programinės įrangos kūrimui (1 pav.).</w:t>
+      </w:r>
+    </w:p>
+    <w:p>
+      <w:pPr>
+        <w:keepNext/>
+        <w:jc w:val="both"/>
+      </w:pPr>
+      <w:r>
+        <w:rPr>
+          <w:noProof/>
+          <w:lang w:val="lt-LT"/>
+        </w:rPr>
+        <w:drawing>
+          <wp:inline distT="0" distB="0" distL="0" distR="0">
+            <wp:extent cx="6838950" cy="4381500"/>
+            <wp:effectExtent l="0" t="0" r="0" b="0"/>
+            <wp:docPr id="2" name="Picture 2" descr="C:\Users\Ernestas\AppData\Local\Microsoft\Windows\INetCache\Content.Word\1.jpg"/>
+            <wp:cNvGraphicFramePr>
+              <a:graphicFrameLocks xmlns:a="http://schemas.openxmlformats.org/drawingml/2006/main" noChangeAspect="1"/>
+            </wp:cNvGraphicFramePr>
+            <a:graphic xmlns:a="http://schemas.openxmlformats.org/drawingml/2006/main">
+              <a:graphicData uri="http://schemas.openxmlformats.org/drawingml/2006/picture">
+                <pic:pic xmlns:pic="http://schemas.openxmlformats.org/drawingml/2006/picture">
+                  <pic:nvPicPr>
+                    <pic:cNvPr id="0" name="Picture 1" descr="C:\Users\Ernestas\AppData\Local\Microsoft\Windows\INetCache\Content.Word\1.jpg"/>
+                    <pic:cNvPicPr>
+                      <a:picLocks noChangeAspect="1" noChangeArrowheads="1"/>
+                    </pic:cNvPicPr>
+                  </pic:nvPicPr>
+                  <pic:blipFill>
+                    <a:blip r:embed="rId8">
+                      <a:extLst>
+                        <a:ext uri="{28A0092B-C50C-407E-A947-70E740481C1C}">
+                          <a14:useLocalDpi xmlns:a14="http://schemas.microsoft.com/office/drawing/2010/main" val="0"/>
+                        </a:ext>
+                      </a:extLst>
+                    </a:blip>
+                    <a:srcRect/>
+                    <a:stretch>
+                      <a:fillRect/>
+                    </a:stretch>
+                  </pic:blipFill>
+                  <pic:spPr bwMode="auto">
+                    <a:xfrm>
+                      <a:off x="0" y="0"/>
+                      <a:ext cx="6838950" cy="4381500"/>
+                    </a:xfrm>
+                    <a:prstGeom prst="rect">
+                      <a:avLst/>
+                    </a:prstGeom>
+                    <a:noFill/>
+                    <a:ln>
+                      <a:noFill/>
+                    </a:ln>
+                  </pic:spPr>
+                </pic:pic>
+              </a:graphicData>
+            </a:graphic>
+          </wp:inline>
+        </w:drawing>
+      </w:r>
+    </w:p>
+    <w:p>
+      <w:pPr>
+        <w:pStyle w:val="Caption"/>
+        <w:jc w:val="center"/>
+        <w:rPr>
+          <w:lang w:val="lt-LT"/>
+        </w:rPr>
+      </w:pPr>
+      <w:r>
+        <w:rPr>
+          <w:lang w:val="lt-LT"/>
+        </w:rPr>
+        <w:fldChar w:fldCharType="begin"/>
+      </w:r>
+      <w:r>
+        <w:rPr>
+          <w:lang w:val="lt-LT"/>
+        </w:rPr>
+        <w:instrText xml:space="preserve"> SEQ pav. \* ARABIC </w:instrText>
+      </w:r>
+      <w:r>
+        <w:rPr>
+          <w:lang w:val="lt-LT"/>
+        </w:rPr>
+        <w:fldChar w:fldCharType="separate"/>
+      </w:r>
+      <w:r>
+        <w:rPr>
+          <w:noProof/>
+          <w:lang w:val="lt-LT"/>
+        </w:rPr>
+        <w:t>1</w:t>
+      </w:r>
+      <w:r>
+        <w:rPr>
+          <w:lang w:val="lt-LT"/>
+        </w:rPr>
+        <w:fldChar w:fldCharType="end"/>
+      </w:r>
+      <w:r>
+        <w:rPr>
+          <w:lang w:val="lt-LT"/>
+        </w:rPr>
+        <w:t xml:space="preserve"> pav. Projekto kūrimo pradžios langas</w:t>
+      </w:r>
+    </w:p>
+    <w:p>
+      <w:pPr>
+        <w:rPr>
+          <w:lang w:val="lt-LT"/>
+        </w:rPr>
+      </w:pPr>
+    </w:p>
+    <w:p>
+      <w:pPr>
+        <w:jc w:val="both"/>
+        <w:rPr>
+          <w:lang w:val="lt-LT"/>
+        </w:rPr>
+      </w:pPr>
+      <w:r>
+        <w:rPr>
+          <w:lang w:val="lt-LT"/>
+        </w:rPr>
+        <w:lastRenderedPageBreak/>
+        <w:t>Sekančiame lange įvedame mūsų testuojamos sistemos pavadinimą kaip šio projekto pavadinimą bei įvedame raktinį pavadinimą, skirtą prefiksų uždėjimui prie būsimų sukurtų užduočių (2 pav.).</w:t>
+      </w:r>
+    </w:p>
+    <w:p>
+      <w:pPr>
+        <w:keepNext/>
+      </w:pPr>
+      <w:r>
+        <w:rPr>
+          <w:noProof/>
+        </w:rPr>
+        <w:drawing>
+          <wp:inline distT="0" distB="0" distL="0" distR="0">
+            <wp:extent cx="6838950" cy="2695575"/>
+            <wp:effectExtent l="0" t="0" r="0" b="9525"/>
+            <wp:docPr id="3" name="Picture 3" descr="C:\Users\Ernestas\AppData\Local\Microsoft\Windows\INetCache\Content.Word\2.jpg"/>
+            <wp:cNvGraphicFramePr>
+              <a:graphicFrameLocks xmlns:a="http://schemas.openxmlformats.org/drawingml/2006/main" noChangeAspect="1"/>
+            </wp:cNvGraphicFramePr>
+            <a:graphic xmlns:a="http://schemas.openxmlformats.org/drawingml/2006/main">
+              <a:graphicData uri="http://schemas.openxmlformats.org/drawingml/2006/picture">
+                <pic:pic xmlns:pic="http://schemas.openxmlformats.org/drawingml/2006/picture">
+                  <pic:nvPicPr>
+                    <pic:cNvPr id="0" name="Picture 2" descr="C:\Users\Ernestas\AppData\Local\Microsoft\Windows\INetCache\Content.Word\2.jpg"/>
+                    <pic:cNvPicPr>
+                      <a:picLocks noChangeAspect="1" noChangeArrowheads="1"/>
+                    </pic:cNvPicPr>
+                  </pic:nvPicPr>
+                  <pic:blipFill>
+                    <a:blip r:embed="rId9">
+                      <a:extLst>
+                        <a:ext uri="{28A0092B-C50C-407E-A947-70E740481C1C}">
+                          <a14:useLocalDpi xmlns:a14="http://schemas.microsoft.com/office/drawing/2010/main" val="0"/>
+                        </a:ext>
+                      </a:extLst>
+                    </a:blip>
+                    <a:srcRect/>
+                    <a:stretch>
+                      <a:fillRect/>
+                    </a:stretch>
+                  </pic:blipFill>
+                  <pic:spPr bwMode="auto">
+                    <a:xfrm>
+                      <a:off x="0" y="0"/>
+                      <a:ext cx="6838950" cy="2695575"/>
+                    </a:xfrm>
+                    <a:prstGeom prst="rect">
+                      <a:avLst/>
+                    </a:prstGeom>
+                    <a:noFill/>
+                    <a:ln>
+                      <a:noFill/>
+                    </a:ln>
+                  </pic:spPr>
+                </pic:pic>
+              </a:graphicData>
+            </a:graphic>
+          </wp:inline>
+        </w:drawing>
+      </w:r>
+    </w:p>
+    <w:p>
+      <w:pPr>
+        <w:pStyle w:val="Caption"/>
+        <w:jc w:val="center"/>
+        <w:rPr>
+          <w:lang w:val="lt-LT"/>
+        </w:rPr>
+      </w:pPr>
+      <w:r>
+        <w:fldChar w:fldCharType="begin"/>
+      </w:r>
+      <w:r>
+        <w:instrText xml:space="preserve"> SEQ pav. \* ARABIC </w:instrText>
+      </w:r>
+      <w:r>
+        <w:fldChar w:fldCharType="separate"/>
+      </w:r>
+      <w:r>
+        <w:rPr>
+          <w:noProof/>
+        </w:rPr>
+        <w:t>2</w:t>
+      </w:r>
+      <w:r>
+        <w:fldChar w:fldCharType="end"/>
+      </w:r>
+      <w:r>
+        <w:t xml:space="preserve"> pav. </w:t>
+      </w:r>
+      <w:r>
+        <w:rPr>
+          <w:lang w:val="lt-LT"/>
+        </w:rPr>
+        <w:t>Projekto pavadinimo bei raktinio pavadinimo įvedimo forma</w:t>
+      </w:r>
+    </w:p>
+    <w:p>
+      <w:pPr>
+        <w:rPr>
+          <w:lang w:val="lt-LT"/>
+        </w:rPr>
+      </w:pPr>
+    </w:p>
+    <w:p>
+      <w:pPr>
+        <w:pStyle w:val="Heading2"/>
+        <w:numPr>
+          <w:ilvl w:val="1"/>
+          <w:numId w:val="7"/>
+        </w:numPr>
+      </w:pPr>
+      <w:r>
+        <w:t xml:space="preserve"> Komandos sukūrimas</w:t>
+      </w:r>
+    </w:p>
+    <w:p>
+      <w:pPr>
+        <w:rPr>
+          <w:lang w:val="lt-LT"/>
+        </w:rPr>
+      </w:pPr>
+    </w:p>
+    <w:p>
+      <w:pPr>
+        <w:jc w:val="both"/>
+        <w:rPr>
+          <w:lang w:val="lt-LT"/>
+        </w:rPr>
+      </w:pPr>
+      <w:r>
+        <w:rPr>
+          <w:lang w:val="lt-LT"/>
+        </w:rPr>
+        <w:t>Sukūrę projektą, jam priskiriame pavyzdinių komandos narių, sukurdami jų paskyras (3 pav.).</w:t>
+      </w:r>
+    </w:p>
+    <w:p>
+      <w:pPr>
+        <w:keepNext/>
+        <w:jc w:val="both"/>
+      </w:pPr>
+      <w:r>
+        <w:rPr>
+          <w:noProof/>
+          <w:lang w:val="lt-LT"/>
+        </w:rPr>
+        <w:lastRenderedPageBreak/>
+        <w:drawing>
+          <wp:inline distT="0" distB="0" distL="0" distR="0">
+            <wp:extent cx="5581650" cy="4152900"/>
+            <wp:effectExtent l="0" t="0" r="0" b="0"/>
+            <wp:docPr id="5" name="Picture 5" descr="C:\Users\Ernestas\AppData\Local\Microsoft\Windows\INetCache\Content.Word\3.jpg"/>
+            <wp:cNvGraphicFramePr>
+              <a:graphicFrameLocks xmlns:a="http://schemas.openxmlformats.org/drawingml/2006/main" noChangeAspect="1"/>
+            </wp:cNvGraphicFramePr>
+            <a:graphic xmlns:a="http://schemas.openxmlformats.org/drawingml/2006/main">
+              <a:graphicData uri="http://schemas.openxmlformats.org/drawingml/2006/picture">
+                <pic:pic xmlns:pic="http://schemas.openxmlformats.org/drawingml/2006/picture">
+                  <pic:nvPicPr>
+                    <pic:cNvPr id="0" name="Picture 3" descr="C:\Users\Ernestas\AppData\Local\Microsoft\Windows\INetCache\Content.Word\3.jpg"/>
+                    <pic:cNvPicPr>
+                      <a:picLocks noChangeAspect="1" noChangeArrowheads="1"/>
+                    </pic:cNvPicPr>
+                  </pic:nvPicPr>
+                  <pic:blipFill>
+                    <a:blip r:embed="rId10">
+                      <a:extLst>
+                        <a:ext uri="{28A0092B-C50C-407E-A947-70E740481C1C}">
+                          <a14:useLocalDpi xmlns:a14="http://schemas.microsoft.com/office/drawing/2010/main" val="0"/>
+                        </a:ext>
+                      </a:extLst>
+                    </a:blip>
+                    <a:srcRect/>
+                    <a:stretch>
+                      <a:fillRect/>
+                    </a:stretch>
+                  </pic:blipFill>
+                  <pic:spPr bwMode="auto">
+                    <a:xfrm>
+                      <a:off x="0" y="0"/>
+                      <a:ext cx="5581650" cy="4152900"/>
+                    </a:xfrm>
+                    <a:prstGeom prst="rect">
+                      <a:avLst/>
+                    </a:prstGeom>
+                    <a:noFill/>
+                    <a:ln>
+                      <a:noFill/>
+                    </a:ln>
+                  </pic:spPr>
+                </pic:pic>
+              </a:graphicData>
+            </a:graphic>
+          </wp:inline>
+        </w:drawing>
+      </w:r>
+    </w:p>
+    <w:p>
+      <w:pPr>
+        <w:pStyle w:val="Caption"/>
+        <w:jc w:val="center"/>
+        <w:rPr>
+          <w:lang w:val="lt-LT"/>
+        </w:rPr>
+      </w:pPr>
+      <w:r>
+        <w:fldChar w:fldCharType="begin"/>
+      </w:r>
+      <w:r>
+        <w:instrText xml:space="preserve"> SEQ pav. \* ARABIC </w:instrText>
+      </w:r>
+      <w:r>
+        <w:fldChar w:fldCharType="separate"/>
+      </w:r>
+      <w:r>
+        <w:rPr>
+          <w:noProof/>
+        </w:rPr>
+        <w:t>3</w:t>
+      </w:r>
+      <w:r>
+        <w:fldChar w:fldCharType="end"/>
+      </w:r>
+      <w:r>
+        <w:t xml:space="preserve"> pav. </w:t>
+      </w:r>
+      <w:proofErr w:type="spellStart"/>
+      <w:r>
+        <w:t>Naujo</w:t>
+      </w:r>
+      <w:proofErr w:type="spellEnd"/>
+      <w:r>
+        <w:t xml:space="preserve"> </w:t>
+      </w:r>
+      <w:proofErr w:type="spellStart"/>
+      <w:r>
+        <w:t>vartotojo</w:t>
+      </w:r>
+      <w:proofErr w:type="spellEnd"/>
+      <w:r>
+        <w:t xml:space="preserve"> </w:t>
+      </w:r>
+      <w:proofErr w:type="spellStart"/>
+      <w:r>
+        <w:t>kūrimo</w:t>
+      </w:r>
+      <w:proofErr w:type="spellEnd"/>
+      <w:r>
+        <w:t xml:space="preserve"> forma</w:t>
+      </w:r>
+    </w:p>
+    <w:p>
+      <w:pPr>
+        <w:jc w:val="both"/>
+        <w:rPr>
+          <w:lang w:val="lt-LT"/>
+        </w:rPr>
+      </w:pPr>
+    </w:p>
+    <w:p>
+      <w:pPr>
+        <w:jc w:val="both"/>
+        <w:rPr>
+          <w:lang w:val="lt-LT"/>
+        </w:rPr>
+      </w:pPr>
+      <w:r>
+        <w:rPr>
+          <w:lang w:val="lt-LT"/>
+        </w:rPr>
+        <w:t>Sukurtą projektą</w:t>
+      </w:r>
+      <w:r>
+        <w:rPr>
+          <w:lang w:val="lt-LT"/>
+        </w:rPr>
+        <w:t xml:space="preserve"> išskaidome jį į du komponentus: vieną, skirtą testavimui, ir vieną, skirtą klaidų taisymui</w:t>
+      </w:r>
+      <w:r>
+        <w:rPr>
+          <w:lang w:val="lt-LT"/>
+        </w:rPr>
+        <w:t xml:space="preserve"> (4</w:t>
+      </w:r>
+      <w:r>
+        <w:rPr>
+          <w:lang w:val="lt-LT"/>
+        </w:rPr>
+        <w:t xml:space="preserve"> pav.). </w:t>
+      </w:r>
+    </w:p>
+    <w:p>
+      <w:pPr>
+        <w:keepNext/>
+        <w:jc w:val="both"/>
+      </w:pPr>
+      <w:r>
+        <w:rPr>
+          <w:noProof/>
+        </w:rPr>
+        <w:drawing>
+          <wp:inline distT="0" distB="0" distL="0" distR="0" wp14:anchorId="1FF1C6CD" wp14:editId="0D9660C7">
+            <wp:extent cx="6840855" cy="1899285"/>
+            <wp:effectExtent l="0" t="0" r="0" b="5715"/>
+            <wp:docPr id="4" name="Picture 4"/>
+            <wp:cNvGraphicFramePr>
+              <a:graphicFrameLocks xmlns:a="http://schemas.openxmlformats.org/drawingml/2006/main" noChangeAspect="1"/>
+            </wp:cNvGraphicFramePr>
+            <a:graphic xmlns:a="http://schemas.openxmlformats.org/drawingml/2006/main">
+              <a:graphicData uri="http://schemas.openxmlformats.org/drawingml/2006/picture">
+                <pic:pic xmlns:pic="http://schemas.openxmlformats.org/drawingml/2006/picture">
+                  <pic:nvPicPr>
+                    <pic:cNvPr id="1" name=""/>
+                    <pic:cNvPicPr/>
+                  </pic:nvPicPr>
+                  <pic:blipFill>
+                    <a:blip r:embed="rId11"/>
+                    <a:stretch>
+                      <a:fillRect/>
+                    </a:stretch>
+                  </pic:blipFill>
+                  <pic:spPr>
+                    <a:xfrm>
+                      <a:off x="0" y="0"/>
+                      <a:ext cx="6840855" cy="1899285"/>
+                    </a:xfrm>
+                    <a:prstGeom prst="rect">
+                      <a:avLst/>
+                    </a:prstGeom>
+                  </pic:spPr>
+                </pic:pic>
+              </a:graphicData>
+            </a:graphic>
+          </wp:inline>
+        </w:drawing>
+      </w:r>
+    </w:p>
+    <w:p>
+      <w:pPr>
+        <w:pStyle w:val="Caption"/>
+        <w:jc w:val="center"/>
+      </w:pPr>
+      <w:r>
+        <w:fldChar w:fldCharType="begin"/>
+      </w:r>
+      <w:r>
+        <w:instrText xml:space="preserve"> SEQ pav. \* ARABIC </w:instrText>
+      </w:r>
+      <w:r>
+        <w:fldChar w:fldCharType="separate"/>
+      </w:r>
+      <w:r>
+        <w:rPr>
+          <w:noProof/>
+        </w:rPr>
+        <w:t>4</w:t>
+      </w:r>
+      <w:r>
+        <w:fldChar w:fldCharType="end"/>
+      </w:r>
+      <w:r>
+        <w:t xml:space="preserve"> pav. </w:t>
+      </w:r>
+      <w:proofErr w:type="spellStart"/>
+      <w:r>
+        <w:t>Sukurtų</w:t>
+      </w:r>
+      <w:proofErr w:type="spellEnd"/>
+      <w:r>
+        <w:t xml:space="preserve"> </w:t>
+      </w:r>
+      <w:proofErr w:type="spellStart"/>
+      <w:r>
+        <w:t>projekto</w:t>
+      </w:r>
+      <w:proofErr w:type="spellEnd"/>
+      <w:r>
+        <w:t xml:space="preserve"> </w:t>
+      </w:r>
+      <w:proofErr w:type="spellStart"/>
+      <w:r>
+        <w:t>komponentų</w:t>
+      </w:r>
+      <w:proofErr w:type="spellEnd"/>
+      <w:r>
+        <w:t xml:space="preserve"> </w:t>
+      </w:r>
+      <w:proofErr w:type="spellStart"/>
+      <w:r>
+        <w:t>sąrašas</w:t>
+      </w:r>
+      <w:proofErr w:type="spellEnd"/>
+    </w:p>
+    <w:p>
+      <w:pPr>
+        <w:pStyle w:val="Heading2"/>
+        <w:numPr>
+          <w:ilvl w:val="1"/>
+          <w:numId w:val="7"/>
+        </w:numPr>
+      </w:pPr>
+      <w:r>
+        <w:t xml:space="preserve"> Užduočių kūrimas</w:t>
+      </w:r>
+    </w:p>
+    <w:p>
+      <w:pPr>
+        <w:rPr>
+          <w:lang w:val="lt-LT"/>
+        </w:rPr>
+      </w:pPr>
+    </w:p>
+    <w:p>
+      <w:pPr>
+        <w:jc w:val="both"/>
+        <w:rPr>
+          <w:lang w:val="lt-LT"/>
+        </w:rPr>
+      </w:pPr>
+      <w:r>
+        <w:rPr>
+          <w:lang w:val="lt-LT"/>
+        </w:rPr>
+        <w:lastRenderedPageBreak/>
+        <w:t>Atlikę visus ankščiau aprašytus veiksmus, turime paruoštą projektą problemų sekimui. Pirmiausia pradedame nuo užduočių skyrimo testavimo komandai (5 pav.). Nurodome problemos tipą, atsakingą projekto komponentą, problemos aprašymą bei komandos narį, atsakingą už problemos sprendimą.</w:t>
+      </w:r>
+    </w:p>
+    <w:p>
+      <w:pPr>
+        <w:keepNext/>
+      </w:pPr>
+      <w:r>
+        <w:rPr>
+          <w:noProof/>
+          <w:lang w:val="lt-LT"/>
+        </w:rPr>
+        <w:drawing>
+          <wp:inline distT="0" distB="0" distL="0" distR="0">
+            <wp:extent cx="6829425" cy="5734050"/>
+            <wp:effectExtent l="0" t="0" r="9525" b="0"/>
+            <wp:docPr id="6" name="Picture 6" descr="C:\Users\Ernestas\AppData\Local\Microsoft\Windows\INetCache\Content.Word\4.jpg"/>
+            <wp:cNvGraphicFramePr>
+              <a:graphicFrameLocks xmlns:a="http://schemas.openxmlformats.org/drawingml/2006/main" noChangeAspect="1"/>
+            </wp:cNvGraphicFramePr>
+            <a:graphic xmlns:a="http://schemas.openxmlformats.org/drawingml/2006/main">
+              <a:graphicData uri="http://schemas.openxmlformats.org/drawingml/2006/picture">
+                <pic:pic xmlns:pic="http://schemas.openxmlformats.org/drawingml/2006/picture">
+                  <pic:nvPicPr>
+                    <pic:cNvPr id="0" name="Picture 4" descr="C:\Users\Ernestas\AppData\Local\Microsoft\Windows\INetCache\Content.Word\4.jpg"/>
+                    <pic:cNvPicPr>
+                      <a:picLocks noChangeAspect="1" noChangeArrowheads="1"/>
+                    </pic:cNvPicPr>
+                  </pic:nvPicPr>
+                  <pic:blipFill>
+                    <a:blip r:embed="rId12">
+                      <a:extLst>
+                        <a:ext uri="{28A0092B-C50C-407E-A947-70E740481C1C}">
+                          <a14:useLocalDpi xmlns:a14="http://schemas.microsoft.com/office/drawing/2010/main" val="0"/>
+                        </a:ext>
+                      </a:extLst>
+                    </a:blip>
+                    <a:srcRect/>
+                    <a:stretch>
+                      <a:fillRect/>
+                    </a:stretch>
+                  </pic:blipFill>
+                  <pic:spPr bwMode="auto">
+                    <a:xfrm>
+                      <a:off x="0" y="0"/>
+                      <a:ext cx="6829425" cy="5734050"/>
+                    </a:xfrm>
+                    <a:prstGeom prst="rect">
+                      <a:avLst/>
+                    </a:prstGeom>
+                    <a:noFill/>
+                    <a:ln>
+                      <a:noFill/>
+                    </a:ln>
+                  </pic:spPr>
+                </pic:pic>
+              </a:graphicData>
+            </a:graphic>
+          </wp:inline>
+        </w:drawing>
+      </w:r>
+    </w:p>
+    <w:p>
+      <w:pPr>
+        <w:pStyle w:val="Caption"/>
+        <w:jc w:val="center"/>
+      </w:pPr>
+      <w:r>
+        <w:fldChar w:fldCharType="begin"/>
+      </w:r>
+      <w:r>
+        <w:instrText xml:space="preserve"> SEQ pav. \* ARABIC </w:instrText>
+      </w:r>
+      <w:r>
+        <w:fldChar w:fldCharType="separate"/>
+      </w:r>
+      <w:r>
+        <w:rPr>
+          <w:noProof/>
+        </w:rPr>
+        <w:t>5</w:t>
+      </w:r>
+      <w:r>
+        <w:fldChar w:fldCharType="end"/>
+      </w:r>
+      <w:r>
+        <w:t xml:space="preserve"> pav. </w:t>
+      </w:r>
+      <w:proofErr w:type="spellStart"/>
+      <w:r>
+        <w:t>Užduoties</w:t>
+      </w:r>
+      <w:proofErr w:type="spellEnd"/>
+      <w:r>
+        <w:t xml:space="preserve"> </w:t>
+      </w:r>
+      <w:proofErr w:type="spellStart"/>
+      <w:r>
+        <w:t>sukūrimo</w:t>
+      </w:r>
+      <w:proofErr w:type="spellEnd"/>
+      <w:r>
+        <w:t xml:space="preserve"> </w:t>
+      </w:r>
+      <w:proofErr w:type="spellStart"/>
+      <w:r>
+        <w:t>ir</w:t>
+      </w:r>
+      <w:proofErr w:type="spellEnd"/>
+      <w:r>
+        <w:t xml:space="preserve"> </w:t>
+      </w:r>
+      <w:proofErr w:type="spellStart"/>
+      <w:r>
+        <w:t>priskyrimo</w:t>
+      </w:r>
+      <w:proofErr w:type="spellEnd"/>
+      <w:r>
+        <w:t xml:space="preserve"> forma</w:t>
+      </w:r>
+    </w:p>
+    <w:p>
+      <w:pPr>
+        <w:rPr>
+          <w:lang w:val="lt-LT"/>
+        </w:rPr>
+      </w:pPr>
+    </w:p>
+    <w:p>
+      <w:pPr>
+        <w:rPr>
+          <w:lang w:val="lt-LT"/>
+        </w:rPr>
+      </w:pPr>
+      <w:r>
+        <w:rPr>
+          <w:lang w:val="lt-LT"/>
+        </w:rPr>
+        <w:t>Sukūrę ir priskyrę visas užduotis testavimo komandos nariams, matome žemiau pateiktą užduočių sąrašą (6 pav.).</w:t>
+      </w:r>
+    </w:p>
+    <w:p>
+      <w:pPr>
+        <w:rPr>
+          <w:lang w:val="lt-LT"/>
+        </w:rPr>
+      </w:pPr>
+    </w:p>
+    <w:p>
+      <w:pPr>
+        <w:keepNext/>
+      </w:pPr>
+      <w:r>
+        <w:rPr>
+          <w:noProof/>
+          <w:lang w:val="lt-LT"/>
+        </w:rPr>
+        <w:lastRenderedPageBreak/>
+        <w:drawing>
+          <wp:inline distT="0" distB="0" distL="0" distR="0">
+            <wp:extent cx="6838950" cy="2143125"/>
+            <wp:effectExtent l="0" t="0" r="0" b="9525"/>
+            <wp:docPr id="7" name="Picture 7" descr="C:\Users\Ernestas\AppData\Local\Microsoft\Windows\INetCache\Content.Word\5.jpg"/>
+            <wp:cNvGraphicFramePr>
+              <a:graphicFrameLocks xmlns:a="http://schemas.openxmlformats.org/drawingml/2006/main" noChangeAspect="1"/>
+            </wp:cNvGraphicFramePr>
+            <a:graphic xmlns:a="http://schemas.openxmlformats.org/drawingml/2006/main">
+              <a:graphicData uri="http://schemas.openxmlformats.org/drawingml/2006/picture">
+                <pic:pic xmlns:pic="http://schemas.openxmlformats.org/drawingml/2006/picture">
+                  <pic:nvPicPr>
+                    <pic:cNvPr id="0" name="Picture 5" descr="C:\Users\Ernestas\AppData\Local\Microsoft\Windows\INetCache\Content.Word\5.jpg"/>
+                    <pic:cNvPicPr>
+                      <a:picLocks noChangeAspect="1" noChangeArrowheads="1"/>
+                    </pic:cNvPicPr>
+                  </pic:nvPicPr>
+                  <pic:blipFill>
+                    <a:blip r:embed="rId13">
+                      <a:extLst>
+                        <a:ext uri="{28A0092B-C50C-407E-A947-70E740481C1C}">
+                          <a14:useLocalDpi xmlns:a14="http://schemas.microsoft.com/office/drawing/2010/main" val="0"/>
+                        </a:ext>
+                      </a:extLst>
+                    </a:blip>
+                    <a:srcRect/>
+                    <a:stretch>
+                      <a:fillRect/>
+                    </a:stretch>
+                  </pic:blipFill>
+                  <pic:spPr bwMode="auto">
+                    <a:xfrm>
+                      <a:off x="0" y="0"/>
+                      <a:ext cx="6838950" cy="2143125"/>
+                    </a:xfrm>
+                    <a:prstGeom prst="rect">
+                      <a:avLst/>
+                    </a:prstGeom>
+                    <a:noFill/>
+                    <a:ln>
+                      <a:noFill/>
+                    </a:ln>
+                  </pic:spPr>
+                </pic:pic>
+              </a:graphicData>
+            </a:graphic>
+          </wp:inline>
+        </w:drawing>
+      </w:r>
+    </w:p>
+    <w:p>
+      <w:pPr>
+        <w:pStyle w:val="Caption"/>
+        <w:jc w:val="center"/>
+      </w:pPr>
+      <w:r>
+        <w:fldChar w:fldCharType="begin"/>
+      </w:r>
+      <w:r>
+        <w:instrText xml:space="preserve"> SEQ pav. \* ARABIC </w:instrText>
+      </w:r>
+      <w:r>
+        <w:fldChar w:fldCharType="separate"/>
+      </w:r>
+      <w:r>
+        <w:rPr>
+          <w:noProof/>
+        </w:rPr>
+        <w:t>6</w:t>
+      </w:r>
+      <w:r>
+        <w:fldChar w:fldCharType="end"/>
+      </w:r>
+      <w:r>
+        <w:t xml:space="preserve"> pav. </w:t>
+      </w:r>
+      <w:proofErr w:type="spellStart"/>
+      <w:r>
+        <w:t>Užduočių</w:t>
+      </w:r>
+      <w:proofErr w:type="spellEnd"/>
+      <w:r>
+        <w:t xml:space="preserve">, </w:t>
+      </w:r>
+      <w:proofErr w:type="spellStart"/>
+      <w:r>
+        <w:t>skirtų</w:t>
+      </w:r>
+      <w:proofErr w:type="spellEnd"/>
+      <w:r>
+        <w:t xml:space="preserve"> </w:t>
+      </w:r>
+      <w:proofErr w:type="spellStart"/>
+      <w:r>
+        <w:t>testavimo</w:t>
+      </w:r>
+      <w:proofErr w:type="spellEnd"/>
+      <w:r>
+        <w:t xml:space="preserve"> </w:t>
+      </w:r>
+      <w:proofErr w:type="spellStart"/>
+      <w:r>
+        <w:t>komandai</w:t>
+      </w:r>
+      <w:proofErr w:type="spellEnd"/>
+      <w:r>
+        <w:t xml:space="preserve">, </w:t>
+      </w:r>
+      <w:proofErr w:type="spellStart"/>
+      <w:r>
+        <w:t>sąrašas</w:t>
+      </w:r>
+      <w:proofErr w:type="spellEnd"/>
+    </w:p>
+    <w:p>
+      <w:pPr>
+        <w:pStyle w:val="Heading2"/>
+        <w:numPr>
+          <w:ilvl w:val="1"/>
+          <w:numId w:val="7"/>
+        </w:numPr>
+      </w:pPr>
+      <w:r>
+        <w:t xml:space="preserve"> Aptiktų klaidų registravimas</w:t>
+      </w:r>
+    </w:p>
+    <w:p>
+      <w:pPr>
+        <w:rPr>
+          <w:lang w:val="lt-LT"/>
+        </w:rPr>
+      </w:pPr>
+    </w:p>
+    <w:p>
+      <w:pPr>
+        <w:keepNext/>
+        <w:jc w:val="both"/>
+        <w:rPr>
+          <w:lang w:val="lt-LT"/>
+        </w:rPr>
+      </w:pPr>
+      <w:r>
+        <w:rPr>
+          <w:lang w:val="lt-LT"/>
+        </w:rPr>
+        <w:t>Aptikę klaidą</w:t>
+      </w:r>
+      <w:r>
+        <w:rPr>
+          <w:lang w:val="lt-LT"/>
+        </w:rPr>
+        <w:t>, ją užregistruojame ir priskiriame programuotojų komandai ją ištaisyti (7 pav.). Klaidos užregistravimui naudojama ta pati problemų registravimo forma, tačiau pasirenkamas kitas problemos tipas.</w:t>
+      </w:r>
+    </w:p>
+    <w:p>
+      <w:pPr>
+        <w:keepNext/>
+        <w:jc w:val="center"/>
+      </w:pPr>
+      <w:r>
+        <w:rPr>
+          <w:noProof/>
+          <w:lang w:val="lt-LT"/>
+        </w:rPr>
+        <w:drawing>
+          <wp:inline distT="0" distB="0" distL="0" distR="0">
+            <wp:extent cx="5276850" cy="4416974"/>
+            <wp:effectExtent l="0" t="0" r="0" b="3175"/>
+            <wp:docPr id="8" name="Picture 8" descr="C:\Users\Ernestas\AppData\Local\Microsoft\Windows\INetCache\Content.Word\6.jpg"/>
+            <wp:cNvGraphicFramePr>
+              <a:graphicFrameLocks xmlns:a="http://schemas.openxmlformats.org/drawingml/2006/main" noChangeAspect="1"/>
+            </wp:cNvGraphicFramePr>
+            <a:graphic xmlns:a="http://schemas.openxmlformats.org/drawingml/2006/main">
+              <a:graphicData uri="http://schemas.openxmlformats.org/drawingml/2006/picture">
+                <pic:pic xmlns:pic="http://schemas.openxmlformats.org/drawingml/2006/picture">
+                  <pic:nvPicPr>
+                    <pic:cNvPr id="0" name="Picture 6" descr="C:\Users\Ernestas\AppData\Local\Microsoft\Windows\INetCache\Content.Word\6.jpg"/>
+                    <pic:cNvPicPr>
+                      <a:picLocks noChangeAspect="1" noChangeArrowheads="1"/>
+                    </pic:cNvPicPr>
+                  </pic:nvPicPr>
+                  <pic:blipFill>
+                    <a:blip r:embed="rId14">
+                      <a:extLst>
+                        <a:ext uri="{28A0092B-C50C-407E-A947-70E740481C1C}">
+                          <a14:useLocalDpi xmlns:a14="http://schemas.microsoft.com/office/drawing/2010/main" val="0"/>
+                        </a:ext>
+                      </a:extLst>
+                    </a:blip>
+                    <a:srcRect/>
+                    <a:stretch>
+                      <a:fillRect/>
+                    </a:stretch>
+                  </pic:blipFill>
+                  <pic:spPr bwMode="auto">
+                    <a:xfrm>
+                      <a:off x="0" y="0"/>
+                      <a:ext cx="5296879" cy="4433739"/>
+                    </a:xfrm>
+                    <a:prstGeom prst="rect">
+                      <a:avLst/>
+                    </a:prstGeom>
+                    <a:noFill/>
+                    <a:ln>
+                      <a:noFill/>
+                    </a:ln>
+                  </pic:spPr>
+                </pic:pic>
+              </a:graphicData>
+            </a:graphic>
+          </wp:inline>
+        </w:drawing>
+      </w:r>
+    </w:p>
+    <w:p>
+      <w:pPr>
+        <w:pStyle w:val="Caption"/>
+        <w:jc w:val="center"/>
+        <w:rPr>
+          <w:lang w:val="lt-LT"/>
+        </w:rPr>
+      </w:pPr>
+      <w:r>
+        <w:fldChar w:fldCharType="begin"/>
+      </w:r>
+      <w:r>
+        <w:instrText xml:space="preserve"> SEQ pav. \* ARABIC </w:instrText>
+      </w:r>
+      <w:r>
+        <w:fldChar w:fldCharType="separate"/>
+      </w:r>
+      <w:r>
+        <w:rPr>
+          <w:noProof/>
+        </w:rPr>
+        <w:t>7</w:t>
+      </w:r>
+      <w:r>
+        <w:fldChar w:fldCharType="end"/>
+      </w:r>
+      <w:r>
+        <w:t xml:space="preserve"> pav. </w:t>
+      </w:r>
+      <w:proofErr w:type="spellStart"/>
+      <w:r>
+        <w:t>Aptiktos</w:t>
+      </w:r>
+      <w:proofErr w:type="spellEnd"/>
+      <w:r>
+        <w:t xml:space="preserve"> </w:t>
+      </w:r>
+      <w:proofErr w:type="spellStart"/>
+      <w:r>
+        <w:t>klaidos</w:t>
+      </w:r>
+      <w:proofErr w:type="spellEnd"/>
+      <w:r>
+        <w:t xml:space="preserve"> </w:t>
+      </w:r>
+      <w:proofErr w:type="spellStart"/>
+      <w:r>
+        <w:t>registracijos</w:t>
+      </w:r>
+      <w:proofErr w:type="spellEnd"/>
+      <w:r>
+        <w:t xml:space="preserve"> forma</w:t>
+      </w:r>
+    </w:p>
+    <w:p>
+      <w:proofErr w:type="spellStart"/>
+      <w:r>
+        <w:lastRenderedPageBreak/>
+        <w:t>Užregistravę</w:t>
+      </w:r>
+      <w:proofErr w:type="spellEnd"/>
+      <w:r>
+        <w:t xml:space="preserve"> visas </w:t>
+      </w:r>
+      <w:proofErr w:type="spellStart"/>
+      <w:r>
+        <w:t>aptiktas</w:t>
+      </w:r>
+      <w:proofErr w:type="spellEnd"/>
+      <w:r>
+        <w:t xml:space="preserve"> </w:t>
+      </w:r>
+      <w:proofErr w:type="spellStart"/>
+      <w:r>
+        <w:t>klaidas</w:t>
+      </w:r>
+      <w:proofErr w:type="spellEnd"/>
+      <w:r>
+        <w:t xml:space="preserve">, </w:t>
+      </w:r>
+      <w:proofErr w:type="spellStart"/>
+      <w:r>
+        <w:t>matome</w:t>
+      </w:r>
+      <w:proofErr w:type="spellEnd"/>
+      <w:r>
+        <w:t xml:space="preserve"> </w:t>
+      </w:r>
+      <w:proofErr w:type="spellStart"/>
+      <w:r>
+        <w:t>visų</w:t>
+      </w:r>
+      <w:proofErr w:type="spellEnd"/>
+      <w:r>
+        <w:t xml:space="preserve"> </w:t>
+      </w:r>
+      <w:proofErr w:type="spellStart"/>
+      <w:r>
+        <w:t>užregistruotų</w:t>
+      </w:r>
+      <w:proofErr w:type="spellEnd"/>
+      <w:r>
+        <w:t xml:space="preserve"> </w:t>
+      </w:r>
+      <w:proofErr w:type="spellStart"/>
+      <w:r>
+        <w:t>problemų</w:t>
+      </w:r>
+      <w:proofErr w:type="spellEnd"/>
+      <w:r>
+        <w:t xml:space="preserve"> </w:t>
+      </w:r>
+      <w:proofErr w:type="spellStart"/>
+      <w:r>
+        <w:t>sąrašą</w:t>
+      </w:r>
+      <w:proofErr w:type="spellEnd"/>
+      <w:r>
+        <w:t xml:space="preserve"> (8 pav.).</w:t>
+      </w:r>
+    </w:p>
+    <w:p>
+      <w:pPr>
+        <w:keepNext/>
+      </w:pPr>
+      <w:r>
+        <w:rPr>
+          <w:noProof/>
+        </w:rPr>
+        <w:drawing>
+          <wp:inline distT="0" distB="0" distL="0" distR="0">
+            <wp:extent cx="6838950" cy="2600325"/>
+            <wp:effectExtent l="0" t="0" r="0" b="9525"/>
+            <wp:docPr id="9" name="Picture 9" descr="C:\Users\Ernestas\AppData\Local\Microsoft\Windows\INetCache\Content.Word\7.jpg"/>
+            <wp:cNvGraphicFramePr>
+              <a:graphicFrameLocks xmlns:a="http://schemas.openxmlformats.org/drawingml/2006/main" noChangeAspect="1"/>
+            </wp:cNvGraphicFramePr>
+            <a:graphic xmlns:a="http://schemas.openxmlformats.org/drawingml/2006/main">
+              <a:graphicData uri="http://schemas.openxmlformats.org/drawingml/2006/picture">
+                <pic:pic xmlns:pic="http://schemas.openxmlformats.org/drawingml/2006/picture">
+                  <pic:nvPicPr>
+                    <pic:cNvPr id="0" name="Picture 7" descr="C:\Users\Ernestas\AppData\Local\Microsoft\Windows\INetCache\Content.Word\7.jpg"/>
+                    <pic:cNvPicPr>
+                      <a:picLocks noChangeAspect="1" noChangeArrowheads="1"/>
+                    </pic:cNvPicPr>
+                  </pic:nvPicPr>
+                  <pic:blipFill>
+                    <a:blip r:embed="rId15">
+                      <a:extLst>
+                        <a:ext uri="{28A0092B-C50C-407E-A947-70E740481C1C}">
+                          <a14:useLocalDpi xmlns:a14="http://schemas.microsoft.com/office/drawing/2010/main" val="0"/>
+                        </a:ext>
+                      </a:extLst>
+                    </a:blip>
+                    <a:srcRect/>
+                    <a:stretch>
+                      <a:fillRect/>
+                    </a:stretch>
+                  </pic:blipFill>
+                  <pic:spPr bwMode="auto">
+                    <a:xfrm>
+                      <a:off x="0" y="0"/>
+                      <a:ext cx="6838950" cy="2600325"/>
+                    </a:xfrm>
+                    <a:prstGeom prst="rect">
+                      <a:avLst/>
+                    </a:prstGeom>
+                    <a:noFill/>
+                    <a:ln>
+                      <a:noFill/>
+                    </a:ln>
+                  </pic:spPr>
+                </pic:pic>
+              </a:graphicData>
+            </a:graphic>
+          </wp:inline>
+        </w:drawing>
+      </w:r>
+    </w:p>
+    <w:p>
+      <w:pPr>
+        <w:pStyle w:val="Caption"/>
+        <w:jc w:val="center"/>
+      </w:pPr>
+      <w:r>
+        <w:fldChar w:fldCharType="begin"/>
+      </w:r>
+      <w:r>
+        <w:instrText xml:space="preserve"> SEQ pav. \* ARABIC </w:instrText>
+      </w:r>
+      <w:r>
+        <w:fldChar w:fldCharType="separate"/>
+      </w:r>
+      <w:r>
+        <w:rPr>
+          <w:noProof/>
+        </w:rPr>
+        <w:t>8</w:t>
+      </w:r>
+      <w:r>
+        <w:fldChar w:fldCharType="end"/>
+      </w:r>
+      <w:r>
+        <w:t xml:space="preserve"> pav. </w:t>
+      </w:r>
+      <w:proofErr w:type="spellStart"/>
+      <w:r>
+        <w:t>Užduočių</w:t>
+      </w:r>
+      <w:proofErr w:type="spellEnd"/>
+      <w:r>
+        <w:t xml:space="preserve"> </w:t>
+      </w:r>
+      <w:proofErr w:type="spellStart"/>
+      <w:r>
+        <w:t>ir</w:t>
+      </w:r>
+      <w:proofErr w:type="spellEnd"/>
+      <w:r>
+        <w:t xml:space="preserve"> </w:t>
+      </w:r>
+      <w:proofErr w:type="spellStart"/>
+      <w:r>
+        <w:t>aptiktų</w:t>
+      </w:r>
+      <w:proofErr w:type="spellEnd"/>
+      <w:r>
+        <w:t xml:space="preserve"> </w:t>
+      </w:r>
+      <w:proofErr w:type="spellStart"/>
+      <w:r>
+        <w:t>klaidų</w:t>
+      </w:r>
+      <w:proofErr w:type="spellEnd"/>
+      <w:r>
+        <w:t xml:space="preserve"> </w:t>
+      </w:r>
+      <w:proofErr w:type="spellStart"/>
+      <w:r>
+        <w:t>sąrašas</w:t>
+      </w:r>
+      <w:proofErr w:type="spellEnd"/>
     </w:p>
     <w:p>
       <w:pPr>
@@ -1946,7 +2324,7 @@
         </w:numPr>
         <w:jc w:val="both"/>
       </w:pPr>
-      <w:bookmarkStart w:id="2" w:name="_Toc500695792"/>
+      <w:bookmarkStart w:id="2" w:name="_Toc500705693"/>
       <w:r>
         <w:t>Išvados</w:t>
       </w:r>
@@ -1959,9 +2337,322 @@
         </w:rPr>
       </w:pPr>
     </w:p>
-    <w:p/>
+    <w:p>
+      <w:pPr>
+        <w:jc w:val="both"/>
+      </w:pPr>
+      <w:proofErr w:type="spellStart"/>
+      <w:r>
+        <w:t>Laboratorinio</w:t>
+      </w:r>
+      <w:proofErr w:type="spellEnd"/>
+      <w:r>
+        <w:t xml:space="preserve"> </w:t>
+      </w:r>
+      <w:proofErr w:type="spellStart"/>
+      <w:r>
+        <w:t>darbo</w:t>
+      </w:r>
+      <w:proofErr w:type="spellEnd"/>
+      <w:r>
+        <w:t xml:space="preserve"> </w:t>
+      </w:r>
+      <w:proofErr w:type="spellStart"/>
+      <w:r>
+        <w:t>metu</w:t>
+      </w:r>
+      <w:proofErr w:type="spellEnd"/>
+      <w:r>
+        <w:t xml:space="preserve"> </w:t>
+      </w:r>
+      <w:proofErr w:type="spellStart"/>
+      <w:r>
+        <w:t>buvo</w:t>
+      </w:r>
+      <w:proofErr w:type="spellEnd"/>
+      <w:r>
+        <w:t xml:space="preserve"> </w:t>
+      </w:r>
+      <w:proofErr w:type="spellStart"/>
+      <w:r>
+        <w:t>išbandyta</w:t>
+      </w:r>
+      <w:proofErr w:type="spellEnd"/>
+      <w:r>
+        <w:t xml:space="preserve"> </w:t>
+      </w:r>
+      <w:proofErr w:type="spellStart"/>
+      <w:r>
+        <w:t>ir</w:t>
+      </w:r>
+      <w:proofErr w:type="spellEnd"/>
+      <w:r>
+        <w:t xml:space="preserve"> </w:t>
+      </w:r>
+      <w:proofErr w:type="spellStart"/>
+      <w:r>
+        <w:t>susipažinta</w:t>
+      </w:r>
+      <w:proofErr w:type="spellEnd"/>
+      <w:r>
+        <w:t xml:space="preserve"> </w:t>
+      </w:r>
+      <w:proofErr w:type="spellStart"/>
+      <w:r>
+        <w:t>su</w:t>
+      </w:r>
+      <w:proofErr w:type="spellEnd"/>
+      <w:r>
+        <w:t xml:space="preserve"> Atlassian Jira </w:t>
+      </w:r>
+      <w:proofErr w:type="spellStart"/>
+      <w:r>
+        <w:t>problemų</w:t>
+      </w:r>
+      <w:proofErr w:type="spellEnd"/>
+      <w:r>
+        <w:t xml:space="preserve"> </w:t>
+      </w:r>
+      <w:proofErr w:type="spellStart"/>
+      <w:r>
+        <w:t>sekimo</w:t>
+      </w:r>
+      <w:proofErr w:type="spellEnd"/>
+      <w:r>
+        <w:t xml:space="preserve"> Sistema. </w:t>
+      </w:r>
+      <w:proofErr w:type="spellStart"/>
+      <w:r>
+        <w:t>Darbo</w:t>
+      </w:r>
+      <w:proofErr w:type="spellEnd"/>
+      <w:r>
+        <w:t xml:space="preserve"> </w:t>
+      </w:r>
+      <w:proofErr w:type="spellStart"/>
+      <w:r>
+        <w:t>metu</w:t>
+      </w:r>
+      <w:proofErr w:type="spellEnd"/>
+      <w:r>
+        <w:t xml:space="preserve"> </w:t>
+      </w:r>
+      <w:proofErr w:type="spellStart"/>
+      <w:r>
+        <w:t>sukūrėme</w:t>
+      </w:r>
+      <w:proofErr w:type="spellEnd"/>
+      <w:r>
+        <w:t xml:space="preserve"> </w:t>
+      </w:r>
+      <w:proofErr w:type="spellStart"/>
+      <w:r>
+        <w:t>pavyzdinę</w:t>
+      </w:r>
+      <w:proofErr w:type="spellEnd"/>
+      <w:r>
+        <w:t xml:space="preserve"> </w:t>
+      </w:r>
+      <w:proofErr w:type="spellStart"/>
+      <w:r>
+        <w:t>testuotojų</w:t>
+      </w:r>
+      <w:proofErr w:type="spellEnd"/>
+      <w:r>
+        <w:t xml:space="preserve"> </w:t>
+      </w:r>
+      <w:proofErr w:type="spellStart"/>
+      <w:r>
+        <w:t>ir</w:t>
+      </w:r>
+      <w:proofErr w:type="spellEnd"/>
+      <w:r>
+        <w:t xml:space="preserve"> </w:t>
+      </w:r>
+      <w:proofErr w:type="spellStart"/>
+      <w:r>
+        <w:t>programuotojų</w:t>
+      </w:r>
+      <w:proofErr w:type="spellEnd"/>
+      <w:r>
+        <w:t xml:space="preserve"> </w:t>
+      </w:r>
+      <w:proofErr w:type="spellStart"/>
+      <w:r>
+        <w:t>komandą</w:t>
+      </w:r>
+      <w:proofErr w:type="spellEnd"/>
+      <w:r>
+        <w:t xml:space="preserve">, </w:t>
+      </w:r>
+      <w:proofErr w:type="spellStart"/>
+      <w:r>
+        <w:t>kurios</w:t>
+      </w:r>
+      <w:proofErr w:type="spellEnd"/>
+      <w:r>
+        <w:t xml:space="preserve"> </w:t>
+      </w:r>
+      <w:proofErr w:type="spellStart"/>
+      <w:r>
+        <w:t>nariams</w:t>
+      </w:r>
+      <w:proofErr w:type="spellEnd"/>
+      <w:r>
+        <w:t xml:space="preserve"> </w:t>
+      </w:r>
+      <w:proofErr w:type="spellStart"/>
+      <w:r>
+        <w:t>priskyrėme</w:t>
+      </w:r>
+      <w:proofErr w:type="spellEnd"/>
+      <w:r>
+        <w:t xml:space="preserve"> tam </w:t>
+      </w:r>
+      <w:proofErr w:type="spellStart"/>
+      <w:r>
+        <w:t>tikras</w:t>
+      </w:r>
+      <w:proofErr w:type="spellEnd"/>
+      <w:r>
+        <w:t xml:space="preserve"> </w:t>
+      </w:r>
+      <w:proofErr w:type="spellStart"/>
+      <w:r>
+        <w:t>užduotis</w:t>
+      </w:r>
+      <w:proofErr w:type="spellEnd"/>
+      <w:r>
+        <w:t xml:space="preserve"> </w:t>
+      </w:r>
+      <w:proofErr w:type="spellStart"/>
+      <w:r>
+        <w:t>ir</w:t>
+      </w:r>
+      <w:proofErr w:type="spellEnd"/>
+      <w:r>
+        <w:t xml:space="preserve"> </w:t>
+      </w:r>
+      <w:proofErr w:type="spellStart"/>
+      <w:r>
+        <w:t>aptiktas</w:t>
+      </w:r>
+      <w:proofErr w:type="spellEnd"/>
+      <w:r>
+        <w:t xml:space="preserve"> </w:t>
+      </w:r>
+      <w:proofErr w:type="spellStart"/>
+      <w:r>
+        <w:t>klaidas</w:t>
+      </w:r>
+      <w:proofErr w:type="spellEnd"/>
+      <w:r>
+        <w:t xml:space="preserve">, </w:t>
+      </w:r>
+      <w:proofErr w:type="spellStart"/>
+      <w:r>
+        <w:t>kurias</w:t>
+      </w:r>
+      <w:proofErr w:type="spellEnd"/>
+      <w:r>
+        <w:t xml:space="preserve"> </w:t>
+      </w:r>
+      <w:proofErr w:type="spellStart"/>
+      <w:r>
+        <w:t>reikia</w:t>
+      </w:r>
+      <w:proofErr w:type="spellEnd"/>
+      <w:r>
+        <w:t xml:space="preserve"> </w:t>
+      </w:r>
+      <w:proofErr w:type="spellStart"/>
+      <w:r>
+        <w:t>ištaisyti</w:t>
+      </w:r>
+      <w:proofErr w:type="spellEnd"/>
+      <w:r>
+        <w:t xml:space="preserve">. </w:t>
+      </w:r>
+      <w:proofErr w:type="spellStart"/>
+      <w:r>
+        <w:t>Laboratorinio</w:t>
+      </w:r>
+      <w:proofErr w:type="spellEnd"/>
+      <w:r>
+        <w:t xml:space="preserve"> </w:t>
+      </w:r>
+      <w:proofErr w:type="spellStart"/>
+      <w:r>
+        <w:t>darbo</w:t>
+      </w:r>
+      <w:proofErr w:type="spellEnd"/>
+      <w:r>
+        <w:t xml:space="preserve"> </w:t>
+      </w:r>
+      <w:proofErr w:type="spellStart"/>
+      <w:r>
+        <w:t>tiksl</w:t>
+      </w:r>
+      <w:bookmarkStart w:id="3" w:name="_GoBack"/>
+      <w:bookmarkEnd w:id="3"/>
+      <w:r>
+        <w:t>ai</w:t>
+      </w:r>
+      <w:proofErr w:type="spellEnd"/>
+      <w:r>
+        <w:t xml:space="preserve"> </w:t>
+      </w:r>
+      <w:proofErr w:type="spellStart"/>
+      <w:r>
+        <w:t>buvo</w:t>
+      </w:r>
+      <w:proofErr w:type="spellEnd"/>
+      <w:r>
+        <w:t xml:space="preserve"> </w:t>
+      </w:r>
+      <w:proofErr w:type="spellStart"/>
+      <w:r>
+        <w:t>įgyvendinti</w:t>
+      </w:r>
+      <w:proofErr w:type="spellEnd"/>
+      <w:r>
+        <w:t xml:space="preserve">, </w:t>
+      </w:r>
+      <w:proofErr w:type="spellStart"/>
+      <w:r>
+        <w:t>todėl</w:t>
+      </w:r>
+      <w:proofErr w:type="spellEnd"/>
+      <w:r>
+        <w:t xml:space="preserve"> </w:t>
+      </w:r>
+      <w:proofErr w:type="spellStart"/>
+      <w:r>
+        <w:t>darbas</w:t>
+      </w:r>
+      <w:proofErr w:type="spellEnd"/>
+      <w:r>
+        <w:t xml:space="preserve"> </w:t>
+      </w:r>
+      <w:proofErr w:type="spellStart"/>
+      <w:r>
+        <w:t>buvo</w:t>
+      </w:r>
+      <w:proofErr w:type="spellEnd"/>
+      <w:r>
+        <w:t xml:space="preserve"> </w:t>
+      </w:r>
+      <w:proofErr w:type="spellStart"/>
+      <w:r>
+        <w:t>sėkmingas</w:t>
+      </w:r>
+      <w:proofErr w:type="spellEnd"/>
+      <w:r>
+        <w:t>.</w:t>
+      </w:r>
+    </w:p>
     <w:sectPr>
-      <w:footerReference w:type="default" r:id="rId6"/>
+      <w:footerReference w:type="default" r:id="rId16"/>
       <w:pgSz w:w="12240" w:h="15840"/>
       <w:pgMar w:top="1440" w:right="758" w:bottom="1440" w:left="709" w:header="720" w:footer="720" w:gutter="0"/>
       <w:cols w:space="720"/>
@@ -1970,6 +2661,31 @@
     </w:sectPr>
   </w:body>
 </w:document>
+</file>
+
+<file path=word/endnotes.xml><?xml version="1.0" encoding="utf-8"?>
+<w:endnotes xmlns:wpc="http://schemas.microsoft.com/office/word/2010/wordprocessingCanvas" xmlns:cx="http://schemas.microsoft.com/office/drawing/2014/chartex" xmlns:cx1="http://schemas.microsoft.com/office/drawing/2015/9/8/chartex" xmlns:cx2="http://schemas.microsoft.com/office/drawing/2015/10/21/chartex" xmlns:cx3="http://schemas.microsoft.com/office/drawing/2016/5/9/chartex" xmlns:cx4="http://schemas.microsoft.com/office/drawing/2016/5/10/chartex" xmlns:cx5="http://schemas.microsoft.com/office/drawing/2016/5/11/chartex" xmlns:cx6="http://schemas.microsoft.com/office/drawing/2016/5/12/chartex" xmlns:cx7="http://schemas.microsoft.com/office/drawing/2016/5/13/chartex" xmlns:cx8="http://schemas.microsoft.com/office/drawing/2016/5/14/chartex" xmlns:mc="http://schemas.openxmlformats.org/markup-compatibility/2006" xmlns:aink="http://schemas.microsoft.com/office/drawing/2016/ink" xmlns:am3d="http://schemas.microsoft.com/office/drawing/2017/model3d" xmlns:o="urn:schemas-microsoft-com:office:office" xmlns:r="http://schemas.openxmlformats.org/officeDocument/2006/relationships" xmlns:m="http://schemas.openxmlformats.org/officeDocument/2006/math" xmlns:v="urn:schemas-microsoft-com:vml" xmlns:wp14="http://schemas.microsoft.com/office/word/2010/wordprocessingDrawing" xmlns:wp="http://schemas.openxmlformats.org/drawingml/2006/wordprocessingDrawing" xmlns:w10="urn:schemas-microsoft-com:office:word" xmlns:w="http://schemas.openxmlformats.org/wordprocessingml/2006/main" xmlns:w14="http://schemas.microsoft.com/office/word/2010/wordml" xmlns:w15="http://schemas.microsoft.com/office/word/2012/wordml" xmlns:w16se="http://schemas.microsoft.com/office/word/2015/wordml/symex" xmlns:wpg="http://schemas.microsoft.com/office/word/2010/wordprocessingGroup" xmlns:wpi="http://schemas.microsoft.com/office/word/2010/wordprocessingInk" xmlns:wne="http://schemas.microsoft.com/office/word/2006/wordml" xmlns:wps="http://schemas.microsoft.com/office/word/2010/wordprocessingShape" mc:Ignorable="w14 w15 w16se wp14">
+  <w:endnote w:type="separator" w:id="-1">
+    <w:p>
+      <w:pPr>
+        <w:spacing w:after="0" w:line="240" w:lineRule="auto"/>
+      </w:pPr>
+      <w:r>
+        <w:separator/>
+      </w:r>
+    </w:p>
+  </w:endnote>
+  <w:endnote w:type="continuationSeparator" w:id="0">
+    <w:p>
+      <w:pPr>
+        <w:spacing w:after="0" w:line="240" w:lineRule="auto"/>
+      </w:pPr>
+      <w:r>
+        <w:continuationSeparator/>
+      </w:r>
+    </w:p>
+  </w:endnote>
+</w:endnotes>
 </file>
 
 <file path=word/footer1.xml><?xml version="1.0" encoding="utf-8"?>
@@ -2002,7 +2718,7 @@
             <w:noProof/>
             <w:lang w:val="lt-LT"/>
           </w:rPr>
-          <w:t>3</w:t>
+          <w:t>8</w:t>
         </w:r>
         <w:r>
           <w:fldChar w:fldCharType="end"/>
@@ -2018,6 +2734,31 @@
 </w:ftr>
 </file>
 
+<file path=word/footnotes.xml><?xml version="1.0" encoding="utf-8"?>
+<w:footnotes xmlns:wpc="http://schemas.microsoft.com/office/word/2010/wordprocessingCanvas" xmlns:cx="http://schemas.microsoft.com/office/drawing/2014/chartex" xmlns:cx1="http://schemas.microsoft.com/office/drawing/2015/9/8/chartex" xmlns:cx2="http://schemas.microsoft.com/office/drawing/2015/10/21/chartex" xmlns:cx3="http://schemas.microsoft.com/office/drawing/2016/5/9/chartex" xmlns:cx4="http://schemas.microsoft.com/office/drawing/2016/5/10/chartex" xmlns:cx5="http://schemas.microsoft.com/office/drawing/2016/5/11/chartex" xmlns:cx6="http://schemas.microsoft.com/office/drawing/2016/5/12/chartex" xmlns:cx7="http://schemas.microsoft.com/office/drawing/2016/5/13/chartex" xmlns:cx8="http://schemas.microsoft.com/office/drawing/2016/5/14/chartex" xmlns:mc="http://schemas.openxmlformats.org/markup-compatibility/2006" xmlns:aink="http://schemas.microsoft.com/office/drawing/2016/ink" xmlns:am3d="http://schemas.microsoft.com/office/drawing/2017/model3d" xmlns:o="urn:schemas-microsoft-com:office:office" xmlns:r="http://schemas.openxmlformats.org/officeDocument/2006/relationships" xmlns:m="http://schemas.openxmlformats.org/officeDocument/2006/math" xmlns:v="urn:schemas-microsoft-com:vml" xmlns:wp14="http://schemas.microsoft.com/office/word/2010/wordprocessingDrawing" xmlns:wp="http://schemas.openxmlformats.org/drawingml/2006/wordprocessingDrawing" xmlns:w10="urn:schemas-microsoft-com:office:word" xmlns:w="http://schemas.openxmlformats.org/wordprocessingml/2006/main" xmlns:w14="http://schemas.microsoft.com/office/word/2010/wordml" xmlns:w15="http://schemas.microsoft.com/office/word/2012/wordml" xmlns:w16se="http://schemas.microsoft.com/office/word/2015/wordml/symex" xmlns:wpg="http://schemas.microsoft.com/office/word/2010/wordprocessingGroup" xmlns:wpi="http://schemas.microsoft.com/office/word/2010/wordprocessingInk" xmlns:wne="http://schemas.microsoft.com/office/word/2006/wordml" xmlns:wps="http://schemas.microsoft.com/office/word/2010/wordprocessingShape" mc:Ignorable="w14 w15 w16se wp14">
+  <w:footnote w:type="separator" w:id="-1">
+    <w:p>
+      <w:pPr>
+        <w:spacing w:after="0" w:line="240" w:lineRule="auto"/>
+      </w:pPr>
+      <w:r>
+        <w:separator/>
+      </w:r>
+    </w:p>
+  </w:footnote>
+  <w:footnote w:type="continuationSeparator" w:id="0">
+    <w:p>
+      <w:pPr>
+        <w:spacing w:after="0" w:line="240" w:lineRule="auto"/>
+      </w:pPr>
+      <w:r>
+        <w:continuationSeparator/>
+      </w:r>
+    </w:p>
+  </w:footnote>
+</w:footnotes>
+</file>
+
 <file path=word/numbering.xml><?xml version="1.0" encoding="utf-8"?>
 <w:numbering xmlns:wpc="http://schemas.microsoft.com/office/word/2010/wordprocessingCanvas" xmlns:cx="http://schemas.microsoft.com/office/drawing/2014/chartex" xmlns:cx1="http://schemas.microsoft.com/office/drawing/2015/9/8/chartex" xmlns:cx2="http://schemas.microsoft.com/office/drawing/2015/10/21/chartex" xmlns:cx3="http://schemas.microsoft.com/office/drawing/2016/5/9/chartex" xmlns:cx4="http://schemas.microsoft.com/office/drawing/2016/5/10/chartex" xmlns:cx5="http://schemas.microsoft.com/office/drawing/2016/5/11/chartex" xmlns:cx6="http://schemas.microsoft.com/office/drawing/2016/5/12/chartex" xmlns:cx7="http://schemas.microsoft.com/office/drawing/2016/5/13/chartex" xmlns:cx8="http://schemas.microsoft.com/office/drawing/2016/5/14/chartex" xmlns:mc="http://schemas.openxmlformats.org/markup-compatibility/2006" xmlns:aink="http://schemas.microsoft.com/office/drawing/2016/ink" xmlns:am3d="http://schemas.microsoft.com/office/drawing/2017/model3d" xmlns:o="urn:schemas-microsoft-com:office:office" xmlns:r="http://schemas.openxmlformats.org/officeDocument/2006/relationships" xmlns:m="http://schemas.openxmlformats.org/officeDocument/2006/math" xmlns:v="urn:schemas-microsoft-com:vml" xmlns:wp14="http://schemas.microsoft.com/office/word/2010/wordprocessingDrawing" xmlns:wp="http://schemas.openxmlformats.org/drawingml/2006/wordprocessingDrawing" xmlns:w10="urn:schemas-microsoft-com:office:word" xmlns:w="http://schemas.openxmlformats.org/wordprocessingml/2006/main" xmlns:w14="http://schemas.microsoft.com/office/word/2010/wordml" xmlns:w15="http://schemas.microsoft.com/office/word/2012/wordml" xmlns:w16se="http://schemas.microsoft.com/office/word/2015/wordml/symex" xmlns:wpg="http://schemas.microsoft.com/office/word/2010/wordprocessingGroup" xmlns:wpi="http://schemas.microsoft.com/office/word/2010/wordprocessingInk" xmlns:wne="http://schemas.microsoft.com/office/word/2006/wordml" xmlns:wps="http://schemas.microsoft.com/office/word/2010/wordprocessingShape" mc:Ignorable="w14 w15 w16se wp14">
   <w:abstractNum w:abstractNumId="0" w15:restartNumberingAfterBreak="0">
@@ -3712,6 +4453,92 @@
     </w:lvl>
   </w:abstractNum>
   <w:abstractNum w:abstractNumId="19" w15:restartNumberingAfterBreak="0">
+    <w:nsid w:val="3E0B6824"/>
+    <w:multiLevelType w:val="hybridMultilevel"/>
+    <w:tmpl w:val="DEBEE244"/>
+    <w:lvl w:ilvl="0" w:tplc="0427000F">
+      <w:start w:val="1"/>
+      <w:numFmt w:val="decimal"/>
+      <w:lvlText w:val="%1."/>
+      <w:lvlJc w:val="left"/>
+      <w:pPr>
+        <w:ind w:left="720" w:hanging="360"/>
+      </w:pPr>
+    </w:lvl>
+    <w:lvl w:ilvl="1" w:tplc="04270019" w:tentative="1">
+      <w:start w:val="1"/>
+      <w:numFmt w:val="lowerLetter"/>
+      <w:lvlText w:val="%2."/>
+      <w:lvlJc w:val="left"/>
+      <w:pPr>
+        <w:ind w:left="1440" w:hanging="360"/>
+      </w:pPr>
+    </w:lvl>
+    <w:lvl w:ilvl="2" w:tplc="0427001B" w:tentative="1">
+      <w:start w:val="1"/>
+      <w:numFmt w:val="lowerRoman"/>
+      <w:lvlText w:val="%3."/>
+      <w:lvlJc w:val="right"/>
+      <w:pPr>
+        <w:ind w:left="2160" w:hanging="180"/>
+      </w:pPr>
+    </w:lvl>
+    <w:lvl w:ilvl="3" w:tplc="0427000F" w:tentative="1">
+      <w:start w:val="1"/>
+      <w:numFmt w:val="decimal"/>
+      <w:lvlText w:val="%4."/>
+      <w:lvlJc w:val="left"/>
+      <w:pPr>
+        <w:ind w:left="2880" w:hanging="360"/>
+      </w:pPr>
+    </w:lvl>
+    <w:lvl w:ilvl="4" w:tplc="04270019" w:tentative="1">
+      <w:start w:val="1"/>
+      <w:numFmt w:val="lowerLetter"/>
+      <w:lvlText w:val="%5."/>
+      <w:lvlJc w:val="left"/>
+      <w:pPr>
+        <w:ind w:left="3600" w:hanging="360"/>
+      </w:pPr>
+    </w:lvl>
+    <w:lvl w:ilvl="5" w:tplc="0427001B" w:tentative="1">
+      <w:start w:val="1"/>
+      <w:numFmt w:val="lowerRoman"/>
+      <w:lvlText w:val="%6."/>
+      <w:lvlJc w:val="right"/>
+      <w:pPr>
+        <w:ind w:left="4320" w:hanging="180"/>
+      </w:pPr>
+    </w:lvl>
+    <w:lvl w:ilvl="6" w:tplc="0427000F" w:tentative="1">
+      <w:start w:val="1"/>
+      <w:numFmt w:val="decimal"/>
+      <w:lvlText w:val="%7."/>
+      <w:lvlJc w:val="left"/>
+      <w:pPr>
+        <w:ind w:left="5040" w:hanging="360"/>
+      </w:pPr>
+    </w:lvl>
+    <w:lvl w:ilvl="7" w:tplc="04270019" w:tentative="1">
+      <w:start w:val="1"/>
+      <w:numFmt w:val="lowerLetter"/>
+      <w:lvlText w:val="%8."/>
+      <w:lvlJc w:val="left"/>
+      <w:pPr>
+        <w:ind w:left="5760" w:hanging="360"/>
+      </w:pPr>
+    </w:lvl>
+    <w:lvl w:ilvl="8" w:tplc="0427001B" w:tentative="1">
+      <w:start w:val="1"/>
+      <w:numFmt w:val="lowerRoman"/>
+      <w:lvlText w:val="%9."/>
+      <w:lvlJc w:val="right"/>
+      <w:pPr>
+        <w:ind w:left="6480" w:hanging="180"/>
+      </w:pPr>
+    </w:lvl>
+  </w:abstractNum>
+  <w:abstractNum w:abstractNumId="20" w15:restartNumberingAfterBreak="0">
     <w:nsid w:val="3EBF593F"/>
     <w:multiLevelType w:val="hybridMultilevel"/>
     <w:tmpl w:val="75ACB120"/>
@@ -3797,7 +4624,7 @@
       </w:pPr>
     </w:lvl>
   </w:abstractNum>
-  <w:abstractNum w:abstractNumId="20" w15:restartNumberingAfterBreak="0">
+  <w:abstractNum w:abstractNumId="21" w15:restartNumberingAfterBreak="0">
     <w:nsid w:val="3F1B34A0"/>
     <w:multiLevelType w:val="hybridMultilevel"/>
     <w:tmpl w:val="1EC0178A"/>
@@ -3886,7 +4713,7 @@
       </w:pPr>
     </w:lvl>
   </w:abstractNum>
-  <w:abstractNum w:abstractNumId="21" w15:restartNumberingAfterBreak="0">
+  <w:abstractNum w:abstractNumId="22" w15:restartNumberingAfterBreak="0">
     <w:nsid w:val="41994292"/>
     <w:multiLevelType w:val="hybridMultilevel"/>
     <w:tmpl w:val="3C108606"/>
@@ -3972,7 +4799,7 @@
       </w:pPr>
     </w:lvl>
   </w:abstractNum>
-  <w:abstractNum w:abstractNumId="22" w15:restartNumberingAfterBreak="0">
+  <w:abstractNum w:abstractNumId="23" w15:restartNumberingAfterBreak="0">
     <w:nsid w:val="429812ED"/>
     <w:multiLevelType w:val="hybridMultilevel"/>
     <w:tmpl w:val="E0A6E27C"/>
@@ -4061,7 +4888,7 @@
       </w:pPr>
     </w:lvl>
   </w:abstractNum>
-  <w:abstractNum w:abstractNumId="23" w15:restartNumberingAfterBreak="0">
+  <w:abstractNum w:abstractNumId="24" w15:restartNumberingAfterBreak="0">
     <w:nsid w:val="463E7CFA"/>
     <w:multiLevelType w:val="hybridMultilevel"/>
     <w:tmpl w:val="1EC0178A"/>
@@ -4150,7 +4977,7 @@
       </w:pPr>
     </w:lvl>
   </w:abstractNum>
-  <w:abstractNum w:abstractNumId="24" w15:restartNumberingAfterBreak="0">
+  <w:abstractNum w:abstractNumId="25" w15:restartNumberingAfterBreak="0">
     <w:nsid w:val="478864D1"/>
     <w:multiLevelType w:val="hybridMultilevel"/>
     <w:tmpl w:val="5C406DE8"/>
@@ -4239,7 +5066,7 @@
       </w:pPr>
     </w:lvl>
   </w:abstractNum>
-  <w:abstractNum w:abstractNumId="25" w15:restartNumberingAfterBreak="0">
+  <w:abstractNum w:abstractNumId="26" w15:restartNumberingAfterBreak="0">
     <w:nsid w:val="4991728C"/>
     <w:multiLevelType w:val="hybridMultilevel"/>
     <w:tmpl w:val="886ABDA4"/>
@@ -4325,7 +5152,7 @@
       </w:pPr>
     </w:lvl>
   </w:abstractNum>
-  <w:abstractNum w:abstractNumId="26" w15:restartNumberingAfterBreak="0">
+  <w:abstractNum w:abstractNumId="27" w15:restartNumberingAfterBreak="0">
     <w:nsid w:val="4F023501"/>
     <w:multiLevelType w:val="hybridMultilevel"/>
     <w:tmpl w:val="FB2C6AAC"/>
@@ -4411,7 +5238,93 @@
       </w:pPr>
     </w:lvl>
   </w:abstractNum>
-  <w:abstractNum w:abstractNumId="27" w15:restartNumberingAfterBreak="0">
+  <w:abstractNum w:abstractNumId="28" w15:restartNumberingAfterBreak="0">
+    <w:nsid w:val="57E95F6B"/>
+    <w:multiLevelType w:val="multilevel"/>
+    <w:tmpl w:val="0427001F"/>
+    <w:lvl w:ilvl="0">
+      <w:start w:val="1"/>
+      <w:numFmt w:val="decimal"/>
+      <w:lvlText w:val="%1."/>
+      <w:lvlJc w:val="left"/>
+      <w:pPr>
+        <w:ind w:left="360" w:hanging="360"/>
+      </w:pPr>
+    </w:lvl>
+    <w:lvl w:ilvl="1">
+      <w:start w:val="1"/>
+      <w:numFmt w:val="decimal"/>
+      <w:lvlText w:val="%1.%2."/>
+      <w:lvlJc w:val="left"/>
+      <w:pPr>
+        <w:ind w:left="792" w:hanging="432"/>
+      </w:pPr>
+    </w:lvl>
+    <w:lvl w:ilvl="2">
+      <w:start w:val="1"/>
+      <w:numFmt w:val="decimal"/>
+      <w:lvlText w:val="%1.%2.%3."/>
+      <w:lvlJc w:val="left"/>
+      <w:pPr>
+        <w:ind w:left="1224" w:hanging="504"/>
+      </w:pPr>
+    </w:lvl>
+    <w:lvl w:ilvl="3">
+      <w:start w:val="1"/>
+      <w:numFmt w:val="decimal"/>
+      <w:lvlText w:val="%1.%2.%3.%4."/>
+      <w:lvlJc w:val="left"/>
+      <w:pPr>
+        <w:ind w:left="1728" w:hanging="648"/>
+      </w:pPr>
+    </w:lvl>
+    <w:lvl w:ilvl="4">
+      <w:start w:val="1"/>
+      <w:numFmt w:val="decimal"/>
+      <w:lvlText w:val="%1.%2.%3.%4.%5."/>
+      <w:lvlJc w:val="left"/>
+      <w:pPr>
+        <w:ind w:left="2232" w:hanging="792"/>
+      </w:pPr>
+    </w:lvl>
+    <w:lvl w:ilvl="5">
+      <w:start w:val="1"/>
+      <w:numFmt w:val="decimal"/>
+      <w:lvlText w:val="%1.%2.%3.%4.%5.%6."/>
+      <w:lvlJc w:val="left"/>
+      <w:pPr>
+        <w:ind w:left="2736" w:hanging="936"/>
+      </w:pPr>
+    </w:lvl>
+    <w:lvl w:ilvl="6">
+      <w:start w:val="1"/>
+      <w:numFmt w:val="decimal"/>
+      <w:lvlText w:val="%1.%2.%3.%4.%5.%6.%7."/>
+      <w:lvlJc w:val="left"/>
+      <w:pPr>
+        <w:ind w:left="3240" w:hanging="1080"/>
+      </w:pPr>
+    </w:lvl>
+    <w:lvl w:ilvl="7">
+      <w:start w:val="1"/>
+      <w:numFmt w:val="decimal"/>
+      <w:lvlText w:val="%1.%2.%3.%4.%5.%6.%7.%8."/>
+      <w:lvlJc w:val="left"/>
+      <w:pPr>
+        <w:ind w:left="3744" w:hanging="1224"/>
+      </w:pPr>
+    </w:lvl>
+    <w:lvl w:ilvl="8">
+      <w:start w:val="1"/>
+      <w:numFmt w:val="decimal"/>
+      <w:lvlText w:val="%1.%2.%3.%4.%5.%6.%7.%8.%9."/>
+      <w:lvlJc w:val="left"/>
+      <w:pPr>
+        <w:ind w:left="4320" w:hanging="1440"/>
+      </w:pPr>
+    </w:lvl>
+  </w:abstractNum>
+  <w:abstractNum w:abstractNumId="29" w15:restartNumberingAfterBreak="0">
     <w:nsid w:val="5DB704A1"/>
     <w:multiLevelType w:val="hybridMultilevel"/>
     <w:tmpl w:val="53B4AD36"/>
@@ -4500,7 +5413,7 @@
       </w:pPr>
     </w:lvl>
   </w:abstractNum>
-  <w:abstractNum w:abstractNumId="28" w15:restartNumberingAfterBreak="0">
+  <w:abstractNum w:abstractNumId="30" w15:restartNumberingAfterBreak="0">
     <w:nsid w:val="63E64B77"/>
     <w:multiLevelType w:val="hybridMultilevel"/>
     <w:tmpl w:val="D9341B1C"/>
@@ -4589,7 +5502,7 @@
       </w:pPr>
     </w:lvl>
   </w:abstractNum>
-  <w:abstractNum w:abstractNumId="29" w15:restartNumberingAfterBreak="0">
+  <w:abstractNum w:abstractNumId="31" w15:restartNumberingAfterBreak="0">
     <w:nsid w:val="69541161"/>
     <w:multiLevelType w:val="hybridMultilevel"/>
     <w:tmpl w:val="4B56A2A4"/>
@@ -4675,7 +5588,7 @@
       </w:pPr>
     </w:lvl>
   </w:abstractNum>
-  <w:abstractNum w:abstractNumId="30" w15:restartNumberingAfterBreak="0">
+  <w:abstractNum w:abstractNumId="32" w15:restartNumberingAfterBreak="0">
     <w:nsid w:val="6AA16195"/>
     <w:multiLevelType w:val="hybridMultilevel"/>
     <w:tmpl w:val="ACB8A024"/>
@@ -4764,7 +5677,7 @@
       </w:pPr>
     </w:lvl>
   </w:abstractNum>
-  <w:abstractNum w:abstractNumId="31" w15:restartNumberingAfterBreak="0">
+  <w:abstractNum w:abstractNumId="33" w15:restartNumberingAfterBreak="0">
     <w:nsid w:val="71B9292C"/>
     <w:multiLevelType w:val="hybridMultilevel"/>
     <w:tmpl w:val="CBD8BB84"/>
@@ -4853,7 +5766,7 @@
       </w:pPr>
     </w:lvl>
   </w:abstractNum>
-  <w:abstractNum w:abstractNumId="32" w15:restartNumberingAfterBreak="0">
+  <w:abstractNum w:abstractNumId="34" w15:restartNumberingAfterBreak="0">
     <w:nsid w:val="783D04D1"/>
     <w:multiLevelType w:val="hybridMultilevel"/>
     <w:tmpl w:val="C6FC4DBE"/>
@@ -4942,7 +5855,7 @@
       </w:pPr>
     </w:lvl>
   </w:abstractNum>
-  <w:abstractNum w:abstractNumId="33" w15:restartNumberingAfterBreak="0">
+  <w:abstractNum w:abstractNumId="35" w15:restartNumberingAfterBreak="0">
     <w:nsid w:val="790174B3"/>
     <w:multiLevelType w:val="hybridMultilevel"/>
     <w:tmpl w:val="79B0F038"/>
@@ -5055,7 +5968,7 @@
       </w:rPr>
     </w:lvl>
   </w:abstractNum>
-  <w:abstractNum w:abstractNumId="34" w15:restartNumberingAfterBreak="0">
+  <w:abstractNum w:abstractNumId="36" w15:restartNumberingAfterBreak="0">
     <w:nsid w:val="792A0B6A"/>
     <w:multiLevelType w:val="hybridMultilevel"/>
     <w:tmpl w:val="37E2425C"/>
@@ -5144,7 +6057,7 @@
       </w:pPr>
     </w:lvl>
   </w:abstractNum>
-  <w:abstractNum w:abstractNumId="35" w15:restartNumberingAfterBreak="0">
+  <w:abstractNum w:abstractNumId="37" w15:restartNumberingAfterBreak="0">
     <w:nsid w:val="7A9A3999"/>
     <w:multiLevelType w:val="hybridMultilevel"/>
     <w:tmpl w:val="A454D00E"/>
@@ -5233,7 +6146,7 @@
       </w:pPr>
     </w:lvl>
   </w:abstractNum>
-  <w:abstractNum w:abstractNumId="36" w15:restartNumberingAfterBreak="0">
+  <w:abstractNum w:abstractNumId="38" w15:restartNumberingAfterBreak="0">
     <w:nsid w:val="7B2339EB"/>
     <w:multiLevelType w:val="hybridMultilevel"/>
     <w:tmpl w:val="37E2425C"/>
@@ -5322,7 +6235,7 @@
       </w:pPr>
     </w:lvl>
   </w:abstractNum>
-  <w:abstractNum w:abstractNumId="37" w15:restartNumberingAfterBreak="0">
+  <w:abstractNum w:abstractNumId="39" w15:restartNumberingAfterBreak="0">
     <w:nsid w:val="7FBB09F0"/>
     <w:multiLevelType w:val="hybridMultilevel"/>
     <w:tmpl w:val="366C5668"/>
@@ -5409,40 +6322,40 @@
     </w:lvl>
   </w:abstractNum>
   <w:num w:numId="1">
-    <w:abstractNumId w:val="28"/>
+    <w:abstractNumId w:val="30"/>
   </w:num>
   <w:num w:numId="2">
     <w:abstractNumId w:val="16"/>
   </w:num>
   <w:num w:numId="3">
-    <w:abstractNumId w:val="36"/>
+    <w:abstractNumId w:val="38"/>
   </w:num>
   <w:num w:numId="4">
-    <w:abstractNumId w:val="30"/>
+    <w:abstractNumId w:val="32"/>
   </w:num>
   <w:num w:numId="5">
-    <w:abstractNumId w:val="32"/>
+    <w:abstractNumId w:val="34"/>
   </w:num>
   <w:num w:numId="6">
-    <w:abstractNumId w:val="27"/>
+    <w:abstractNumId w:val="29"/>
   </w:num>
   <w:num w:numId="7">
     <w:abstractNumId w:val="14"/>
   </w:num>
   <w:num w:numId="8">
+    <w:abstractNumId w:val="26"/>
+  </w:num>
+  <w:num w:numId="9">
     <w:abstractNumId w:val="25"/>
   </w:num>
-  <w:num w:numId="9">
-    <w:abstractNumId w:val="24"/>
-  </w:num>
   <w:num w:numId="10">
-    <w:abstractNumId w:val="34"/>
+    <w:abstractNumId w:val="36"/>
   </w:num>
   <w:num w:numId="11">
     <w:abstractNumId w:val="11"/>
   </w:num>
   <w:num w:numId="12">
-    <w:abstractNumId w:val="33"/>
+    <w:abstractNumId w:val="35"/>
   </w:num>
   <w:num w:numId="13">
     <w:abstractNumId w:val="3"/>
@@ -5451,7 +6364,7 @@
     <w:abstractNumId w:val="12"/>
   </w:num>
   <w:num w:numId="15">
-    <w:abstractNumId w:val="21"/>
+    <w:abstractNumId w:val="22"/>
   </w:num>
   <w:num w:numId="16">
     <w:abstractNumId w:val="10"/>
@@ -5463,7 +6376,7 @@
     <w:abstractNumId w:val="2"/>
   </w:num>
   <w:num w:numId="19">
-    <w:abstractNumId w:val="37"/>
+    <w:abstractNumId w:val="39"/>
   </w:num>
   <w:num w:numId="20">
     <w:abstractNumId w:val="5"/>
@@ -5475,10 +6388,10 @@
     <w:abstractNumId w:val="0"/>
   </w:num>
   <w:num w:numId="23">
-    <w:abstractNumId w:val="26"/>
+    <w:abstractNumId w:val="27"/>
   </w:num>
   <w:num w:numId="24">
-    <w:abstractNumId w:val="19"/>
+    <w:abstractNumId w:val="20"/>
   </w:num>
   <w:num w:numId="25">
     <w:abstractNumId w:val="4"/>
@@ -5487,10 +6400,10 @@
     <w:abstractNumId w:val="17"/>
   </w:num>
   <w:num w:numId="27">
-    <w:abstractNumId w:val="29"/>
+    <w:abstractNumId w:val="31"/>
   </w:num>
   <w:num w:numId="28">
-    <w:abstractNumId w:val="23"/>
+    <w:abstractNumId w:val="24"/>
   </w:num>
   <w:num w:numId="29">
     <w:abstractNumId w:val="18"/>
@@ -5505,22 +6418,28 @@
     <w:abstractNumId w:val="15"/>
   </w:num>
   <w:num w:numId="33">
-    <w:abstractNumId w:val="20"/>
+    <w:abstractNumId w:val="21"/>
   </w:num>
   <w:num w:numId="34">
-    <w:abstractNumId w:val="35"/>
+    <w:abstractNumId w:val="37"/>
   </w:num>
   <w:num w:numId="35">
     <w:abstractNumId w:val="7"/>
   </w:num>
   <w:num w:numId="36">
-    <w:abstractNumId w:val="22"/>
+    <w:abstractNumId w:val="23"/>
   </w:num>
   <w:num w:numId="37">
-    <w:abstractNumId w:val="31"/>
+    <w:abstractNumId w:val="33"/>
   </w:num>
   <w:num w:numId="38">
     <w:abstractNumId w:val="6"/>
+  </w:num>
+  <w:num w:numId="39">
+    <w:abstractNumId w:val="19"/>
+  </w:num>
+  <w:num w:numId="40">
+    <w:abstractNumId w:val="28"/>
   </w:num>
 </w:numbering>
 </file>
@@ -6290,6 +7209,25 @@
       </w:tcPr>
     </w:tblStylePr>
   </w:style>
+  <w:style w:type="paragraph" w:styleId="Caption">
+    <w:name w:val="caption"/>
+    <w:basedOn w:val="Normal"/>
+    <w:next w:val="Normal"/>
+    <w:uiPriority w:val="35"/>
+    <w:unhideWhenUsed/>
+    <w:qFormat/>
+    <w:rsid w:val="009375D8"/>
+    <w:pPr>
+      <w:spacing w:after="200" w:line="240" w:lineRule="auto"/>
+    </w:pPr>
+    <w:rPr>
+      <w:i/>
+      <w:iCs/>
+      <w:color w:val="44546A" w:themeColor="text2"/>
+      <w:sz w:val="18"/>
+      <w:szCs w:val="18"/>
+    </w:rPr>
+  </w:style>
 </w:styles>
 </file>
 

</xml_diff>

<commit_message>
Atnaujintas L4 ataskaitos turinys.
</commit_message>
<xml_diff>
--- a/Testavimas/L4.docx
+++ b/Testavimas/L4.docx
@@ -557,6 +557,8 @@
             <w:t>Turinys</w:t>
           </w:r>
         </w:p>
+        <w:bookmarkStart w:id="0" w:name="_GoBack"/>
+        <w:bookmarkEnd w:id="0"/>
         <w:p>
           <w:pPr>
             <w:pStyle w:val="TOC1"/>
@@ -580,7 +582,7 @@
           <w:r>
             <w:fldChar w:fldCharType="separate"/>
           </w:r>
-          <w:hyperlink w:anchor="_Toc500705691" w:history="1">
+          <w:hyperlink w:anchor="_Toc500713886" w:history="1">
             <w:r>
               <w:rPr>
                 <w:rStyle w:val="Hyperlink"/>
@@ -623,7 +625,7 @@
                 <w:noProof/>
                 <w:webHidden/>
               </w:rPr>
-              <w:instrText xml:space="preserve"> PAGEREF _Toc500705691 \h </w:instrText>
+              <w:instrText xml:space="preserve"> PAGEREF _Toc500713886 \h </w:instrText>
             </w:r>
             <w:r>
               <w:rPr>
@@ -668,7 +670,7 @@
               <w:lang w:eastAsia="lt-LT"/>
             </w:rPr>
           </w:pPr>
-          <w:hyperlink w:anchor="_Toc500705692" w:history="1">
+          <w:hyperlink w:anchor="_Toc500713887" w:history="1">
             <w:r>
               <w:rPr>
                 <w:rStyle w:val="Hyperlink"/>
@@ -711,7 +713,7 @@
                 <w:noProof/>
                 <w:webHidden/>
               </w:rPr>
-              <w:instrText xml:space="preserve"> PAGEREF _Toc500705692 \h </w:instrText>
+              <w:instrText xml:space="preserve"> PAGEREF _Toc500713887 \h </w:instrText>
             </w:r>
             <w:r>
               <w:rPr>
@@ -732,6 +734,358 @@
                 <w:webHidden/>
               </w:rPr>
               <w:t>3</w:t>
+            </w:r>
+            <w:r>
+              <w:rPr>
+                <w:noProof/>
+                <w:webHidden/>
+              </w:rPr>
+              <w:fldChar w:fldCharType="end"/>
+            </w:r>
+          </w:hyperlink>
+        </w:p>
+        <w:p>
+          <w:pPr>
+            <w:pStyle w:val="TOC2"/>
+            <w:tabs>
+              <w:tab w:val="left" w:pos="880"/>
+              <w:tab w:val="right" w:leader="dot" w:pos="10763"/>
+            </w:tabs>
+            <w:rPr>
+              <w:rFonts w:asciiTheme="minorHAnsi" w:eastAsiaTheme="minorEastAsia" w:hAnsiTheme="minorHAnsi"/>
+              <w:noProof/>
+              <w:sz w:val="22"/>
+              <w:lang w:eastAsia="lt-LT"/>
+            </w:rPr>
+          </w:pPr>
+          <w:hyperlink w:anchor="_Toc500713888" w:history="1">
+            <w:r>
+              <w:rPr>
+                <w:rStyle w:val="Hyperlink"/>
+                <w:noProof/>
+              </w:rPr>
+              <w:t>2.1.</w:t>
+            </w:r>
+            <w:r>
+              <w:rPr>
+                <w:rFonts w:asciiTheme="minorHAnsi" w:eastAsiaTheme="minorEastAsia" w:hAnsiTheme="minorHAnsi"/>
+                <w:noProof/>
+                <w:sz w:val="22"/>
+                <w:lang w:eastAsia="lt-LT"/>
+              </w:rPr>
+              <w:tab/>
+            </w:r>
+            <w:r>
+              <w:rPr>
+                <w:rStyle w:val="Hyperlink"/>
+                <w:noProof/>
+              </w:rPr>
+              <w:t>Projekto sukūrimas</w:t>
+            </w:r>
+            <w:r>
+              <w:rPr>
+                <w:noProof/>
+                <w:webHidden/>
+              </w:rPr>
+              <w:tab/>
+            </w:r>
+            <w:r>
+              <w:rPr>
+                <w:noProof/>
+                <w:webHidden/>
+              </w:rPr>
+              <w:fldChar w:fldCharType="begin"/>
+            </w:r>
+            <w:r>
+              <w:rPr>
+                <w:noProof/>
+                <w:webHidden/>
+              </w:rPr>
+              <w:instrText xml:space="preserve"> PAGEREF _Toc500713888 \h </w:instrText>
+            </w:r>
+            <w:r>
+              <w:rPr>
+                <w:noProof/>
+                <w:webHidden/>
+              </w:rPr>
+            </w:r>
+            <w:r>
+              <w:rPr>
+                <w:noProof/>
+                <w:webHidden/>
+              </w:rPr>
+              <w:fldChar w:fldCharType="separate"/>
+            </w:r>
+            <w:r>
+              <w:rPr>
+                <w:noProof/>
+                <w:webHidden/>
+              </w:rPr>
+              <w:t>3</w:t>
+            </w:r>
+            <w:r>
+              <w:rPr>
+                <w:noProof/>
+                <w:webHidden/>
+              </w:rPr>
+              <w:fldChar w:fldCharType="end"/>
+            </w:r>
+          </w:hyperlink>
+        </w:p>
+        <w:p>
+          <w:pPr>
+            <w:pStyle w:val="TOC2"/>
+            <w:tabs>
+              <w:tab w:val="left" w:pos="880"/>
+              <w:tab w:val="right" w:leader="dot" w:pos="10763"/>
+            </w:tabs>
+            <w:rPr>
+              <w:rFonts w:asciiTheme="minorHAnsi" w:eastAsiaTheme="minorEastAsia" w:hAnsiTheme="minorHAnsi"/>
+              <w:noProof/>
+              <w:sz w:val="22"/>
+              <w:lang w:eastAsia="lt-LT"/>
+            </w:rPr>
+          </w:pPr>
+          <w:hyperlink w:anchor="_Toc500713889" w:history="1">
+            <w:r>
+              <w:rPr>
+                <w:rStyle w:val="Hyperlink"/>
+                <w:noProof/>
+              </w:rPr>
+              <w:t>2.2.</w:t>
+            </w:r>
+            <w:r>
+              <w:rPr>
+                <w:rFonts w:asciiTheme="minorHAnsi" w:eastAsiaTheme="minorEastAsia" w:hAnsiTheme="minorHAnsi"/>
+                <w:noProof/>
+                <w:sz w:val="22"/>
+                <w:lang w:eastAsia="lt-LT"/>
+              </w:rPr>
+              <w:tab/>
+            </w:r>
+            <w:r>
+              <w:rPr>
+                <w:rStyle w:val="Hyperlink"/>
+                <w:noProof/>
+              </w:rPr>
+              <w:t>Komandos sukūrimas</w:t>
+            </w:r>
+            <w:r>
+              <w:rPr>
+                <w:noProof/>
+                <w:webHidden/>
+              </w:rPr>
+              <w:tab/>
+            </w:r>
+            <w:r>
+              <w:rPr>
+                <w:noProof/>
+                <w:webHidden/>
+              </w:rPr>
+              <w:fldChar w:fldCharType="begin"/>
+            </w:r>
+            <w:r>
+              <w:rPr>
+                <w:noProof/>
+                <w:webHidden/>
+              </w:rPr>
+              <w:instrText xml:space="preserve"> PAGEREF _Toc500713889 \h </w:instrText>
+            </w:r>
+            <w:r>
+              <w:rPr>
+                <w:noProof/>
+                <w:webHidden/>
+              </w:rPr>
+            </w:r>
+            <w:r>
+              <w:rPr>
+                <w:noProof/>
+                <w:webHidden/>
+              </w:rPr>
+              <w:fldChar w:fldCharType="separate"/>
+            </w:r>
+            <w:r>
+              <w:rPr>
+                <w:noProof/>
+                <w:webHidden/>
+              </w:rPr>
+              <w:t>4</w:t>
+            </w:r>
+            <w:r>
+              <w:rPr>
+                <w:noProof/>
+                <w:webHidden/>
+              </w:rPr>
+              <w:fldChar w:fldCharType="end"/>
+            </w:r>
+          </w:hyperlink>
+        </w:p>
+        <w:p>
+          <w:pPr>
+            <w:pStyle w:val="TOC2"/>
+            <w:tabs>
+              <w:tab w:val="left" w:pos="880"/>
+              <w:tab w:val="right" w:leader="dot" w:pos="10763"/>
+            </w:tabs>
+            <w:rPr>
+              <w:rFonts w:asciiTheme="minorHAnsi" w:eastAsiaTheme="minorEastAsia" w:hAnsiTheme="minorHAnsi"/>
+              <w:noProof/>
+              <w:sz w:val="22"/>
+              <w:lang w:eastAsia="lt-LT"/>
+            </w:rPr>
+          </w:pPr>
+          <w:hyperlink w:anchor="_Toc500713890" w:history="1">
+            <w:r>
+              <w:rPr>
+                <w:rStyle w:val="Hyperlink"/>
+                <w:noProof/>
+              </w:rPr>
+              <w:t>2.3.</w:t>
+            </w:r>
+            <w:r>
+              <w:rPr>
+                <w:rFonts w:asciiTheme="minorHAnsi" w:eastAsiaTheme="minorEastAsia" w:hAnsiTheme="minorHAnsi"/>
+                <w:noProof/>
+                <w:sz w:val="22"/>
+                <w:lang w:eastAsia="lt-LT"/>
+              </w:rPr>
+              <w:tab/>
+            </w:r>
+            <w:r>
+              <w:rPr>
+                <w:rStyle w:val="Hyperlink"/>
+                <w:noProof/>
+              </w:rPr>
+              <w:t>Užduočių kūrimas</w:t>
+            </w:r>
+            <w:r>
+              <w:rPr>
+                <w:noProof/>
+                <w:webHidden/>
+              </w:rPr>
+              <w:tab/>
+            </w:r>
+            <w:r>
+              <w:rPr>
+                <w:noProof/>
+                <w:webHidden/>
+              </w:rPr>
+              <w:fldChar w:fldCharType="begin"/>
+            </w:r>
+            <w:r>
+              <w:rPr>
+                <w:noProof/>
+                <w:webHidden/>
+              </w:rPr>
+              <w:instrText xml:space="preserve"> PAGEREF _Toc500713890 \h </w:instrText>
+            </w:r>
+            <w:r>
+              <w:rPr>
+                <w:noProof/>
+                <w:webHidden/>
+              </w:rPr>
+            </w:r>
+            <w:r>
+              <w:rPr>
+                <w:noProof/>
+                <w:webHidden/>
+              </w:rPr>
+              <w:fldChar w:fldCharType="separate"/>
+            </w:r>
+            <w:r>
+              <w:rPr>
+                <w:noProof/>
+                <w:webHidden/>
+              </w:rPr>
+              <w:t>5</w:t>
+            </w:r>
+            <w:r>
+              <w:rPr>
+                <w:noProof/>
+                <w:webHidden/>
+              </w:rPr>
+              <w:fldChar w:fldCharType="end"/>
+            </w:r>
+          </w:hyperlink>
+        </w:p>
+        <w:p>
+          <w:pPr>
+            <w:pStyle w:val="TOC2"/>
+            <w:tabs>
+              <w:tab w:val="left" w:pos="880"/>
+              <w:tab w:val="right" w:leader="dot" w:pos="10763"/>
+            </w:tabs>
+            <w:rPr>
+              <w:rFonts w:asciiTheme="minorHAnsi" w:eastAsiaTheme="minorEastAsia" w:hAnsiTheme="minorHAnsi"/>
+              <w:noProof/>
+              <w:sz w:val="22"/>
+              <w:lang w:eastAsia="lt-LT"/>
+            </w:rPr>
+          </w:pPr>
+          <w:hyperlink w:anchor="_Toc500713891" w:history="1">
+            <w:r>
+              <w:rPr>
+                <w:rStyle w:val="Hyperlink"/>
+                <w:noProof/>
+              </w:rPr>
+              <w:t>2.4.</w:t>
+            </w:r>
+            <w:r>
+              <w:rPr>
+                <w:rFonts w:asciiTheme="minorHAnsi" w:eastAsiaTheme="minorEastAsia" w:hAnsiTheme="minorHAnsi"/>
+                <w:noProof/>
+                <w:sz w:val="22"/>
+                <w:lang w:eastAsia="lt-LT"/>
+              </w:rPr>
+              <w:tab/>
+            </w:r>
+            <w:r>
+              <w:rPr>
+                <w:rStyle w:val="Hyperlink"/>
+                <w:noProof/>
+              </w:rPr>
+              <w:t>Aptiktų klaidų registravimas</w:t>
+            </w:r>
+            <w:r>
+              <w:rPr>
+                <w:noProof/>
+                <w:webHidden/>
+              </w:rPr>
+              <w:tab/>
+            </w:r>
+            <w:r>
+              <w:rPr>
+                <w:noProof/>
+                <w:webHidden/>
+              </w:rPr>
+              <w:fldChar w:fldCharType="begin"/>
+            </w:r>
+            <w:r>
+              <w:rPr>
+                <w:noProof/>
+                <w:webHidden/>
+              </w:rPr>
+              <w:instrText xml:space="preserve"> PAGEREF _Toc500713891 \h </w:instrText>
+            </w:r>
+            <w:r>
+              <w:rPr>
+                <w:noProof/>
+                <w:webHidden/>
+              </w:rPr>
+            </w:r>
+            <w:r>
+              <w:rPr>
+                <w:noProof/>
+                <w:webHidden/>
+              </w:rPr>
+              <w:fldChar w:fldCharType="separate"/>
+            </w:r>
+            <w:r>
+              <w:rPr>
+                <w:noProof/>
+                <w:webHidden/>
+              </w:rPr>
+              <w:t>7</w:t>
             </w:r>
             <w:r>
               <w:rPr>
@@ -756,7 +1110,7 @@
               <w:lang w:eastAsia="lt-LT"/>
             </w:rPr>
           </w:pPr>
-          <w:hyperlink w:anchor="_Toc500705693" w:history="1">
+          <w:hyperlink w:anchor="_Toc500713892" w:history="1">
             <w:r>
               <w:rPr>
                 <w:rStyle w:val="Hyperlink"/>
@@ -799,7 +1153,7 @@
                 <w:noProof/>
                 <w:webHidden/>
               </w:rPr>
-              <w:instrText xml:space="preserve"> PAGEREF _Toc500705693 \h </w:instrText>
+              <w:instrText xml:space="preserve"> PAGEREF _Toc500713892 \h </w:instrText>
             </w:r>
             <w:r>
               <w:rPr>
@@ -819,7 +1173,7 @@
                 <w:noProof/>
                 <w:webHidden/>
               </w:rPr>
-              <w:t>3</w:t>
+              <w:t>8</w:t>
             </w:r>
             <w:r>
               <w:rPr>
@@ -873,12 +1227,12 @@
         </w:numPr>
         <w:jc w:val="both"/>
       </w:pPr>
-      <w:bookmarkStart w:id="0" w:name="_Toc500705691"/>
+      <w:bookmarkStart w:id="1" w:name="_Toc500713886"/>
       <w:r>
         <w:lastRenderedPageBreak/>
         <w:t>Užduotis</w:t>
       </w:r>
-      <w:bookmarkEnd w:id="0"/>
+      <w:bookmarkEnd w:id="1"/>
     </w:p>
     <w:p>
       <w:pPr>
@@ -1023,11 +1377,11 @@
         </w:numPr>
         <w:jc w:val="both"/>
       </w:pPr>
-      <w:bookmarkStart w:id="1" w:name="_Toc500705692"/>
+      <w:bookmarkStart w:id="2" w:name="_Toc500713887"/>
       <w:r>
         <w:t>Darbo eiga</w:t>
       </w:r>
-      <w:bookmarkEnd w:id="1"/>
+      <w:bookmarkEnd w:id="2"/>
     </w:p>
     <w:p>
       <w:pPr>
@@ -1038,8 +1392,13 @@
         </w:numPr>
       </w:pPr>
       <w:r>
-        <w:t xml:space="preserve"> Projekto sukūrimas</w:t>
-      </w:r>
+        <w:t xml:space="preserve"> </w:t>
+      </w:r>
+      <w:bookmarkStart w:id="3" w:name="_Toc500713888"/>
+      <w:r>
+        <w:t>Projekto sukūrimas</w:t>
+      </w:r>
+      <w:bookmarkEnd w:id="3"/>
     </w:p>
     <w:p>
       <w:pPr>
@@ -1388,8 +1747,13 @@
         </w:numPr>
       </w:pPr>
       <w:r>
-        <w:t xml:space="preserve"> Komandos sukūrimas</w:t>
-      </w:r>
+        <w:t xml:space="preserve"> </w:t>
+      </w:r>
+      <w:bookmarkStart w:id="4" w:name="_Toc500713889"/>
+      <w:r>
+        <w:t>Komandos sukūrimas</w:t>
+      </w:r>
+      <w:bookmarkEnd w:id="4"/>
     </w:p>
     <w:p>
       <w:pPr>
@@ -1678,8 +2042,13 @@
         </w:numPr>
       </w:pPr>
       <w:r>
-        <w:t xml:space="preserve"> Užduočių kūrimas</w:t>
-      </w:r>
+        <w:t xml:space="preserve"> </w:t>
+      </w:r>
+      <w:bookmarkStart w:id="5" w:name="_Toc500713890"/>
+      <w:r>
+        <w:t>Užduočių kūrimas</w:t>
+      </w:r>
+      <w:bookmarkEnd w:id="5"/>
     </w:p>
     <w:p>
       <w:pPr>
@@ -1981,8 +2350,13 @@
         </w:numPr>
       </w:pPr>
       <w:r>
-        <w:t xml:space="preserve"> Aptiktų klaidų registravimas</w:t>
-      </w:r>
+        <w:t xml:space="preserve"> </w:t>
+      </w:r>
+      <w:bookmarkStart w:id="6" w:name="_Toc500713891"/>
+      <w:r>
+        <w:t>Aptiktų klaidų registravimas</w:t>
+      </w:r>
+      <w:bookmarkEnd w:id="6"/>
     </w:p>
     <w:p>
       <w:pPr>
@@ -2324,11 +2698,11 @@
         </w:numPr>
         <w:jc w:val="both"/>
       </w:pPr>
-      <w:bookmarkStart w:id="2" w:name="_Toc500705693"/>
+      <w:bookmarkStart w:id="7" w:name="_Toc500713892"/>
       <w:r>
         <w:t>Išvados</w:t>
       </w:r>
-      <w:bookmarkEnd w:id="2"/>
+      <w:bookmarkEnd w:id="7"/>
     </w:p>
     <w:p>
       <w:pPr>
@@ -2591,12 +2965,7 @@
       </w:r>
       <w:proofErr w:type="spellStart"/>
       <w:r>
-        <w:t>tiksl</w:t>
-      </w:r>
-      <w:bookmarkStart w:id="3" w:name="_GoBack"/>
-      <w:bookmarkEnd w:id="3"/>
-      <w:r>
-        <w:t>ai</w:t>
+        <w:t>tikslai</w:t>
       </w:r>
       <w:proofErr w:type="spellEnd"/>
       <w:r>
@@ -2698,6 +3067,7 @@
         <w:docPartUnique/>
       </w:docPartObj>
     </w:sdtPr>
+    <w:sdtEndPr/>
     <w:sdtContent>
       <w:p>
         <w:pPr>

</xml_diff>